<commit_message>
100% order and edit report food
</commit_message>
<xml_diff>
--- a/Report/Пояснювальна записка.docx
+++ b/Report/Пояснювальна записка.docx
@@ -2,6 +2,525 @@
 <file path=word/document.xml><?xml version="1.0" encoding="utf-8"?>
 <w:document xmlns:wpc="http://schemas.microsoft.com/office/word/2010/wordprocessingCanvas" xmlns:mc="http://schemas.openxmlformats.org/markup-compatibility/2006" xmlns:o="urn:schemas-microsoft-com:office:office" xmlns:r="http://schemas.openxmlformats.org/officeDocument/2006/relationships" xmlns:m="http://schemas.openxmlformats.org/officeDocument/2006/math" xmlns:v="urn:schemas-microsoft-com:vml" xmlns:wp14="http://schemas.microsoft.com/office/word/2010/wordprocessingDrawing" xmlns:wp="http://schemas.openxmlformats.org/drawingml/2006/wordprocessingDrawing" xmlns:w10="urn:schemas-microsoft-com:office:word" xmlns:w="http://schemas.openxmlformats.org/wordprocessingml/2006/main" xmlns:w14="http://schemas.microsoft.com/office/word/2010/wordml" xmlns:wpg="http://schemas.microsoft.com/office/word/2010/wordprocessingGroup" xmlns:wpi="http://schemas.microsoft.com/office/word/2010/wordprocessingInk" xmlns:wne="http://schemas.microsoft.com/office/word/2006/wordml" xmlns:wps="http://schemas.microsoft.com/office/word/2010/wordprocessingShape" mc:Ignorable="w14 wp14">
   <w:body>
+    <w:p>
+      <w:pPr>
+        <w:pStyle w:val="ad"/>
+        <w:spacing w:before="0" w:beforeAutospacing="0" w:after="0" w:afterAutospacing="0" w:line="480" w:lineRule="auto"/>
+        <w:ind w:firstLine="0"/>
+        <w:jc w:val="center"/>
+        <w:rPr>
+          <w:b/>
+          <w:caps/>
+          <w:szCs w:val="28"/>
+          <w:lang w:val="uk-UA"/>
+        </w:rPr>
+      </w:pPr>
+      <w:r>
+        <w:rPr>
+          <w:b/>
+          <w:caps/>
+          <w:color w:val="000000"/>
+          <w:szCs w:val="28"/>
+          <w:lang w:val="uk-UA"/>
+        </w:rPr>
+        <w:t>Анотація</w:t>
+      </w:r>
+    </w:p>
+    <w:p>
+      <w:pPr>
+        <w:pStyle w:val="ad"/>
+        <w:spacing w:before="0" w:beforeAutospacing="0" w:after="0" w:afterAutospacing="0"/>
+        <w:rPr>
+          <w:szCs w:val="28"/>
+          <w:lang w:val="uk-UA"/>
+        </w:rPr>
+      </w:pPr>
+      <w:r>
+        <w:rPr>
+          <w:szCs w:val="28"/>
+          <w:lang w:val="uk-UA"/>
+        </w:rPr>
+        <w:t xml:space="preserve">Пояснювальна записка складається з </w:t>
+      </w:r>
+      <w:r>
+        <w:rPr>
+          <w:szCs w:val="28"/>
+        </w:rPr>
+        <w:t>9</w:t>
+      </w:r>
+      <w:r>
+        <w:rPr>
+          <w:szCs w:val="28"/>
+        </w:rPr>
+        <w:t>3</w:t>
+      </w:r>
+      <w:r>
+        <w:rPr>
+          <w:szCs w:val="28"/>
+          <w:lang w:val="uk-UA"/>
+        </w:rPr>
+        <w:t xml:space="preserve"> ст., </w:t>
+      </w:r>
+      <w:r>
+        <w:rPr>
+          <w:szCs w:val="28"/>
+        </w:rPr>
+        <w:t>3</w:t>
+      </w:r>
+      <w:r>
+        <w:rPr>
+          <w:szCs w:val="28"/>
+        </w:rPr>
+        <w:t>2</w:t>
+      </w:r>
+      <w:r>
+        <w:rPr>
+          <w:szCs w:val="28"/>
+          <w:lang w:val="uk-UA"/>
+        </w:rPr>
+        <w:t xml:space="preserve"> рис., </w:t>
+      </w:r>
+      <w:r>
+        <w:rPr>
+          <w:szCs w:val="28"/>
+        </w:rPr>
+        <w:t>11</w:t>
+      </w:r>
+      <w:r>
+        <w:rPr>
+          <w:szCs w:val="28"/>
+          <w:lang w:val="uk-UA"/>
+        </w:rPr>
+        <w:t xml:space="preserve"> таблиць, 5 діаграм, </w:t>
+      </w:r>
+      <w:r>
+        <w:rPr>
+          <w:szCs w:val="28"/>
+        </w:rPr>
+        <w:t>2</w:t>
+      </w:r>
+      <w:r>
+        <w:rPr>
+          <w:szCs w:val="28"/>
+          <w:lang w:val="uk-UA"/>
+        </w:rPr>
+        <w:t xml:space="preserve"> додатків, 8</w:t>
+      </w:r>
+      <w:r>
+        <w:rPr>
+          <w:szCs w:val="28"/>
+          <w:lang w:val="uk-UA"/>
+        </w:rPr>
+        <w:t xml:space="preserve"> джерел.</w:t>
+      </w:r>
+    </w:p>
+    <w:p>
+      <w:pPr>
+        <w:ind w:firstLine="720"/>
+        <w:rPr>
+          <w:noProof/>
+        </w:rPr>
+      </w:pPr>
+      <w:r>
+        <w:rPr>
+          <w:noProof/>
+        </w:rPr>
+        <w:t xml:space="preserve">Об’єкт проектування – </w:t>
+      </w:r>
+      <w:r>
+        <w:rPr>
+          <w:noProof/>
+        </w:rPr>
+        <w:t>електронне меню для закладів громадського харчування</w:t>
+      </w:r>
+      <w:r>
+        <w:rPr>
+          <w:noProof/>
+        </w:rPr>
+        <w:t>.</w:t>
+      </w:r>
+    </w:p>
+    <w:p>
+      <w:pPr>
+        <w:ind w:firstLine="720"/>
+        <w:rPr>
+          <w:noProof/>
+        </w:rPr>
+      </w:pPr>
+      <w:r>
+        <w:rPr>
+          <w:noProof/>
+        </w:rPr>
+        <w:t xml:space="preserve">Мета проектування – проаналізувати </w:t>
+      </w:r>
+      <w:r>
+        <w:rPr>
+          <w:noProof/>
+        </w:rPr>
+        <w:t>сферу об</w:t>
+      </w:r>
+      <w:r>
+        <w:rPr>
+          <w:noProof/>
+        </w:rPr>
+        <w:t>слуговування клієнтів в зак</w:t>
+      </w:r>
+      <w:r>
+        <w:rPr>
+          <w:noProof/>
+        </w:rPr>
+        <w:t>ладах</w:t>
+      </w:r>
+      <w:r>
+        <w:rPr>
+          <w:noProof/>
+        </w:rPr>
+        <w:t xml:space="preserve"> громадського харчування</w:t>
+      </w:r>
+      <w:r>
+        <w:rPr>
+          <w:noProof/>
+        </w:rPr>
+        <w:t>, створи</w:t>
+      </w:r>
+      <w:r>
+        <w:rPr>
+          <w:noProof/>
+        </w:rPr>
+        <w:t>ти програмне забезпечення «Електронне меню для закладів громадського харчування»</w:t>
+      </w:r>
+      <w:r>
+        <w:rPr>
+          <w:noProof/>
+        </w:rPr>
+        <w:t xml:space="preserve"> із детальною розробкою </w:t>
+      </w:r>
+      <w:r>
+        <w:rPr>
+          <w:noProof/>
+        </w:rPr>
+        <w:t>робочого місця офіціаната та адміністратора</w:t>
+      </w:r>
+      <w:r>
+        <w:rPr>
+          <w:noProof/>
+        </w:rPr>
+        <w:t>.</w:t>
+      </w:r>
+    </w:p>
+    <w:p>
+      <w:pPr>
+        <w:ind w:firstLine="720"/>
+        <w:rPr>
+          <w:noProof/>
+        </w:rPr>
+      </w:pPr>
+      <w:r>
+        <w:rPr>
+          <w:noProof/>
+        </w:rPr>
+        <w:t xml:space="preserve">Метод проектування – платформа .NET, система розробки об’єктно-орієнтованих продуктів </w:t>
+      </w:r>
+      <w:r>
+        <w:rPr>
+          <w:noProof/>
+          <w:lang w:val="en-US"/>
+        </w:rPr>
+        <w:t>Embarcadero</w:t>
+      </w:r>
+      <w:r>
+        <w:rPr>
+          <w:noProof/>
+        </w:rPr>
+        <w:t xml:space="preserve"> </w:t>
+      </w:r>
+      <w:r>
+        <w:rPr>
+          <w:noProof/>
+          <w:lang w:val="en-US"/>
+        </w:rPr>
+        <w:t>RAD</w:t>
+      </w:r>
+      <w:r>
+        <w:rPr>
+          <w:noProof/>
+        </w:rPr>
+        <w:t xml:space="preserve"> </w:t>
+      </w:r>
+      <w:r>
+        <w:rPr>
+          <w:noProof/>
+          <w:lang w:val="en-US"/>
+        </w:rPr>
+        <w:t>Studio</w:t>
+      </w:r>
+      <w:r>
+        <w:rPr>
+          <w:noProof/>
+        </w:rPr>
+        <w:t xml:space="preserve"> </w:t>
+      </w:r>
+      <w:r>
+        <w:rPr>
+          <w:noProof/>
+          <w:lang w:val="en-US"/>
+        </w:rPr>
+        <w:t>C</w:t>
+      </w:r>
+      <w:r>
+        <w:rPr>
+          <w:noProof/>
+        </w:rPr>
+        <w:t xml:space="preserve">++ </w:t>
+      </w:r>
+      <w:r>
+        <w:rPr>
+          <w:noProof/>
+          <w:lang w:val="en-US"/>
+        </w:rPr>
+        <w:t>Builder</w:t>
+      </w:r>
+      <w:r>
+        <w:rPr>
+          <w:noProof/>
+        </w:rPr>
+        <w:t xml:space="preserve"> 10.</w:t>
+      </w:r>
+      <w:r>
+        <w:rPr>
+          <w:noProof/>
+        </w:rPr>
+        <w:t xml:space="preserve">2 </w:t>
+      </w:r>
+      <w:r>
+        <w:rPr>
+          <w:noProof/>
+          <w:lang w:val="en-US"/>
+        </w:rPr>
+        <w:t>Tokyo</w:t>
+      </w:r>
+      <w:r>
+        <w:rPr>
+          <w:noProof/>
+        </w:rPr>
+        <w:t>, мова програмування С</w:t>
+      </w:r>
+      <w:r>
+        <w:rPr>
+          <w:noProof/>
+        </w:rPr>
+        <w:t>++</w:t>
+      </w:r>
+      <w:r>
+        <w:rPr>
+          <w:noProof/>
+        </w:rPr>
+        <w:t>,</w:t>
+      </w:r>
+      <w:r>
+        <w:rPr>
+          <w:noProof/>
+        </w:rPr>
+        <w:t xml:space="preserve"> </w:t>
+      </w:r>
+      <w:r>
+        <w:rPr>
+          <w:noProof/>
+          <w:lang w:val="en-US"/>
+        </w:rPr>
+        <w:t>FastReport</w:t>
+      </w:r>
+      <w:r>
+        <w:rPr>
+          <w:noProof/>
+        </w:rPr>
+        <w:t xml:space="preserve"> 6</w:t>
+      </w:r>
+      <w:r>
+        <w:rPr>
+          <w:noProof/>
+        </w:rPr>
+        <w:t xml:space="preserve">, а також система керування базами даних MS SQL Server </w:t>
+      </w:r>
+      <w:r>
+        <w:rPr>
+          <w:noProof/>
+          <w:lang w:val="en-US"/>
+        </w:rPr>
+        <w:t>Express</w:t>
+      </w:r>
+      <w:r>
+        <w:rPr>
+          <w:noProof/>
+        </w:rPr>
+        <w:t xml:space="preserve"> </w:t>
+      </w:r>
+      <w:r>
+        <w:rPr>
+          <w:noProof/>
+        </w:rPr>
+        <w:t>20</w:t>
+      </w:r>
+      <w:r>
+        <w:rPr>
+          <w:noProof/>
+        </w:rPr>
+        <w:t>14</w:t>
+      </w:r>
+      <w:r>
+        <w:rPr>
+          <w:noProof/>
+        </w:rPr>
+        <w:t>.</w:t>
+      </w:r>
+    </w:p>
+    <w:p>
+      <w:pPr>
+        <w:rPr>
+          <w:noProof/>
+        </w:rPr>
+      </w:pPr>
+      <w:r>
+        <w:rPr>
+          <w:noProof/>
+        </w:rPr>
+        <w:t xml:space="preserve">У результаті дипломного проектування створена база даних </w:t>
+      </w:r>
+      <w:r>
+        <w:rPr>
+          <w:noProof/>
+        </w:rPr>
+        <w:t xml:space="preserve">для програмного забезпечення </w:t>
+      </w:r>
+      <w:r>
+        <w:rPr>
+          <w:noProof/>
+        </w:rPr>
+        <w:t>електронне меню</w:t>
+      </w:r>
+      <w:r>
+        <w:rPr>
+          <w:noProof/>
+        </w:rPr>
+        <w:t xml:space="preserve">, яка дозволяє вести облік </w:t>
+      </w:r>
+      <w:r>
+        <w:rPr>
+          <w:noProof/>
+        </w:rPr>
+        <w:t>замовлень, облік інформації про вміст меню</w:t>
+      </w:r>
+      <w:r>
+        <w:rPr>
+          <w:noProof/>
+        </w:rPr>
+        <w:t xml:space="preserve">, </w:t>
+      </w:r>
+      <w:r>
+        <w:rPr>
+          <w:noProof/>
+        </w:rPr>
+        <w:t>облік витрат</w:t>
+      </w:r>
+      <w:r>
+        <w:rPr>
+          <w:noProof/>
+        </w:rPr>
+        <w:t xml:space="preserve">, облік </w:t>
+      </w:r>
+      <w:r>
+        <w:rPr>
+          <w:noProof/>
+        </w:rPr>
+        <w:t>витрат товару, перегляд інформації про рейтинг клієнтів, працівників, страв та напоїв тощо.</w:t>
+      </w:r>
+      <w:r>
+        <w:rPr>
+          <w:noProof/>
+        </w:rPr>
+        <w:t xml:space="preserve"> </w:t>
+      </w:r>
+    </w:p>
+    <w:p>
+      <w:pPr>
+        <w:pStyle w:val="ad"/>
+        <w:spacing w:before="0" w:beforeAutospacing="0" w:after="0" w:afterAutospacing="0"/>
+        <w:rPr>
+          <w:szCs w:val="28"/>
+          <w:lang w:val="uk-UA"/>
+        </w:rPr>
+      </w:pPr>
+      <w:r>
+        <w:rPr>
+          <w:color w:val="000000"/>
+          <w:szCs w:val="28"/>
+          <w:lang w:val="uk-UA"/>
+        </w:rPr>
+        <w:t>Прогнозні припущення щодо розвитку об’єкта дослідження – реалізація мере</w:t>
+      </w:r>
+      <w:r>
+        <w:rPr>
+          <w:color w:val="000000"/>
+          <w:szCs w:val="28"/>
+          <w:lang w:val="uk-UA"/>
+        </w:rPr>
+        <w:t>жевого програмного забезпечення</w:t>
+      </w:r>
+      <w:bookmarkStart w:id="0" w:name="_GoBack"/>
+      <w:bookmarkEnd w:id="0"/>
+      <w:r>
+        <w:rPr>
+          <w:color w:val="000000"/>
+          <w:szCs w:val="28"/>
+          <w:lang w:val="uk-UA"/>
+        </w:rPr>
+        <w:t>.</w:t>
+      </w:r>
+    </w:p>
+    <w:p>
+      <w:r>
+        <w:t xml:space="preserve">Ключові слова: </w:t>
+      </w:r>
+      <w:r>
+        <w:rPr>
+          <w:noProof/>
+        </w:rPr>
+        <w:t>ПРОГРАМЕ ЗАБЕЗПЕЧЕННЯ</w:t>
+      </w:r>
+      <w:r>
+        <w:rPr>
+          <w:noProof/>
+        </w:rPr>
+        <w:t xml:space="preserve">, БАЗА ДАНИХ, </w:t>
+      </w:r>
+      <w:r>
+        <w:rPr>
+          <w:noProof/>
+        </w:rPr>
+        <w:t>ЕЛЕКТРОННЕ МЕНЮ, MS SQL SERVER</w:t>
+      </w:r>
+      <w:r>
+        <w:rPr>
+          <w:noProof/>
+        </w:rPr>
+        <w:t>.</w:t>
+      </w:r>
+    </w:p>
+    <w:p>
+      <w:pPr>
+        <w:rPr>
+          <w:caps/>
+          <w:szCs w:val="28"/>
+        </w:rPr>
+      </w:pPr>
+      <w:r>
+        <w:rPr>
+          <w:caps/>
+          <w:szCs w:val="28"/>
+        </w:rPr>
+        <w:br w:type="page"/>
+      </w:r>
+    </w:p>
     <w:p>
       <w:pPr>
         <w:tabs>
@@ -20,6 +539,7 @@
           <w:caps/>
           <w:szCs w:val="28"/>
         </w:rPr>
+        <w:lastRenderedPageBreak/>
         <w:t>Державний вищий навчальний заклад</w:t>
       </w:r>
     </w:p>
@@ -507,7 +1027,7 @@
       <w:r>
         <w:fldChar w:fldCharType="separate"/>
       </w:r>
-      <w:hyperlink w:anchor="_Toc516699563" w:history="1">
+      <w:hyperlink w:anchor="_Toc516754744" w:history="1">
         <w:r>
           <w:rPr>
             <w:rStyle w:val="a4"/>
@@ -534,7 +1054,7 @@
             <w:noProof/>
             <w:webHidden/>
           </w:rPr>
-          <w:instrText xml:space="preserve"> PAGEREF _Toc516699563 \h </w:instrText>
+          <w:instrText xml:space="preserve"> PAGEREF _Toc516754744 \h </w:instrText>
         </w:r>
         <w:r>
           <w:rPr>
@@ -576,13 +1096,27 @@
           <w:lang w:val="ru-RU" w:eastAsia="ru-RU"/>
         </w:rPr>
       </w:pPr>
-      <w:hyperlink w:anchor="_Toc516699564" w:history="1">
+      <w:hyperlink w:anchor="_Toc516754745" w:history="1">
         <w:r>
           <w:rPr>
             <w:rStyle w:val="a4"/>
             <w:noProof/>
           </w:rPr>
-          <w:t>РОЗДІЛ 1. ПЕРЕДПРОЕКТНЕ ДОСЛІДЖЕННЯ</w:t>
+          <w:t>РОЗДІЛ 1. ПЕРЕДП</w:t>
+        </w:r>
+        <w:r>
+          <w:rPr>
+            <w:rStyle w:val="a4"/>
+            <w:noProof/>
+          </w:rPr>
+          <w:t>Р</w:t>
+        </w:r>
+        <w:r>
+          <w:rPr>
+            <w:rStyle w:val="a4"/>
+            <w:noProof/>
+          </w:rPr>
+          <w:t>ОЕКТНЕ ДОСЛІДЖЕННЯ</w:t>
         </w:r>
         <w:r>
           <w:rPr>
@@ -603,7 +1137,7 @@
             <w:noProof/>
             <w:webHidden/>
           </w:rPr>
-          <w:instrText xml:space="preserve"> PAGEREF _Toc516699564 \h </w:instrText>
+          <w:instrText xml:space="preserve"> PAGEREF _Toc516754745 \h </w:instrText>
         </w:r>
         <w:r>
           <w:rPr>
@@ -645,7 +1179,7 @@
           <w:lang w:val="ru-RU" w:eastAsia="ru-RU"/>
         </w:rPr>
       </w:pPr>
-      <w:hyperlink w:anchor="_Toc516699565" w:history="1">
+      <w:hyperlink w:anchor="_Toc516754746" w:history="1">
         <w:r>
           <w:rPr>
             <w:rStyle w:val="a4"/>
@@ -672,7 +1206,7 @@
             <w:noProof/>
             <w:webHidden/>
           </w:rPr>
-          <w:instrText xml:space="preserve"> PAGEREF _Toc516699565 \h </w:instrText>
+          <w:instrText xml:space="preserve"> PAGEREF _Toc516754746 \h </w:instrText>
         </w:r>
         <w:r>
           <w:rPr>
@@ -714,7 +1248,7 @@
           <w:lang w:val="ru-RU" w:eastAsia="ru-RU"/>
         </w:rPr>
       </w:pPr>
-      <w:hyperlink w:anchor="_Toc516699566" w:history="1">
+      <w:hyperlink w:anchor="_Toc516754747" w:history="1">
         <w:r>
           <w:rPr>
             <w:rStyle w:val="a4"/>
@@ -741,7 +1275,7 @@
             <w:noProof/>
             <w:webHidden/>
           </w:rPr>
-          <w:instrText xml:space="preserve"> PAGEREF _Toc516699566 \h </w:instrText>
+          <w:instrText xml:space="preserve"> PAGEREF _Toc516754747 \h </w:instrText>
         </w:r>
         <w:r>
           <w:rPr>
@@ -783,7 +1317,7 @@
           <w:lang w:val="ru-RU" w:eastAsia="ru-RU"/>
         </w:rPr>
       </w:pPr>
-      <w:hyperlink w:anchor="_Toc516699567" w:history="1">
+      <w:hyperlink w:anchor="_Toc516754748" w:history="1">
         <w:r>
           <w:rPr>
             <w:rStyle w:val="a4"/>
@@ -810,7 +1344,7 @@
             <w:noProof/>
             <w:webHidden/>
           </w:rPr>
-          <w:instrText xml:space="preserve"> PAGEREF _Toc516699567 \h </w:instrText>
+          <w:instrText xml:space="preserve"> PAGEREF _Toc516754748 \h </w:instrText>
         </w:r>
         <w:r>
           <w:rPr>
@@ -852,7 +1386,7 @@
           <w:lang w:val="ru-RU" w:eastAsia="ru-RU"/>
         </w:rPr>
       </w:pPr>
-      <w:hyperlink w:anchor="_Toc516699568" w:history="1">
+      <w:hyperlink w:anchor="_Toc516754749" w:history="1">
         <w:r>
           <w:rPr>
             <w:rStyle w:val="a4"/>
@@ -879,7 +1413,7 @@
             <w:noProof/>
             <w:webHidden/>
           </w:rPr>
-          <w:instrText xml:space="preserve"> PAGEREF _Toc516699568 \h </w:instrText>
+          <w:instrText xml:space="preserve"> PAGEREF _Toc516754749 \h </w:instrText>
         </w:r>
         <w:r>
           <w:rPr>
@@ -921,13 +1455,27 @@
           <w:lang w:val="ru-RU" w:eastAsia="ru-RU"/>
         </w:rPr>
       </w:pPr>
-      <w:hyperlink w:anchor="_Toc516699569" w:history="1">
+      <w:hyperlink w:anchor="_Toc516754750" w:history="1">
         <w:r>
           <w:rPr>
             <w:rStyle w:val="a4"/>
             <w:noProof/>
           </w:rPr>
-          <w:t>1.5 Маркетингове дослідження</w:t>
+          <w:t>1.5 Маркетинго</w:t>
+        </w:r>
+        <w:r>
+          <w:rPr>
+            <w:rStyle w:val="a4"/>
+            <w:noProof/>
+          </w:rPr>
+          <w:t>в</w:t>
+        </w:r>
+        <w:r>
+          <w:rPr>
+            <w:rStyle w:val="a4"/>
+            <w:noProof/>
+          </w:rPr>
+          <w:t>е дослідження</w:t>
         </w:r>
         <w:r>
           <w:rPr>
@@ -948,7 +1496,7 @@
             <w:noProof/>
             <w:webHidden/>
           </w:rPr>
-          <w:instrText xml:space="preserve"> PAGEREF _Toc516699569 \h </w:instrText>
+          <w:instrText xml:space="preserve"> PAGEREF _Toc516754750 \h </w:instrText>
         </w:r>
         <w:r>
           <w:rPr>
@@ -990,7 +1538,7 @@
           <w:lang w:val="ru-RU" w:eastAsia="ru-RU"/>
         </w:rPr>
       </w:pPr>
-      <w:hyperlink w:anchor="_Toc516699570" w:history="1">
+      <w:hyperlink w:anchor="_Toc516754751" w:history="1">
         <w:r>
           <w:rPr>
             <w:rStyle w:val="a4"/>
@@ -1017,7 +1565,7 @@
             <w:noProof/>
             <w:webHidden/>
           </w:rPr>
-          <w:instrText xml:space="preserve"> PAGEREF _Toc516699570 \h </w:instrText>
+          <w:instrText xml:space="preserve"> PAGEREF _Toc516754751 \h </w:instrText>
         </w:r>
         <w:r>
           <w:rPr>
@@ -1037,7 +1585,7 @@
             <w:noProof/>
             <w:webHidden/>
           </w:rPr>
-          <w:t>11</w:t>
+          <w:t>16</w:t>
         </w:r>
         <w:r>
           <w:rPr>
@@ -1059,7 +1607,7 @@
           <w:lang w:val="ru-RU" w:eastAsia="ru-RU"/>
         </w:rPr>
       </w:pPr>
-      <w:hyperlink w:anchor="_Toc516699571" w:history="1">
+      <w:hyperlink w:anchor="_Toc516754752" w:history="1">
         <w:r>
           <w:rPr>
             <w:rStyle w:val="a4"/>
@@ -1086,7 +1634,7 @@
             <w:noProof/>
             <w:webHidden/>
           </w:rPr>
-          <w:instrText xml:space="preserve"> PAGEREF _Toc516699571 \h </w:instrText>
+          <w:instrText xml:space="preserve"> PAGEREF _Toc516754752 \h </w:instrText>
         </w:r>
         <w:r>
           <w:rPr>
@@ -1106,7 +1654,7 @@
             <w:noProof/>
             <w:webHidden/>
           </w:rPr>
-          <w:t>11</w:t>
+          <w:t>16</w:t>
         </w:r>
         <w:r>
           <w:rPr>
@@ -1128,7 +1676,7 @@
           <w:lang w:val="ru-RU" w:eastAsia="ru-RU"/>
         </w:rPr>
       </w:pPr>
-      <w:hyperlink w:anchor="_Toc516699572" w:history="1">
+      <w:hyperlink w:anchor="_Toc516754753" w:history="1">
         <w:r>
           <w:rPr>
             <w:rStyle w:val="a4"/>
@@ -1155,7 +1703,7 @@
             <w:noProof/>
             <w:webHidden/>
           </w:rPr>
-          <w:instrText xml:space="preserve"> PAGEREF _Toc516699572 \h </w:instrText>
+          <w:instrText xml:space="preserve"> PAGEREF _Toc516754753 \h </w:instrText>
         </w:r>
         <w:r>
           <w:rPr>
@@ -1175,7 +1723,7 @@
             <w:noProof/>
             <w:webHidden/>
           </w:rPr>
-          <w:t>14</w:t>
+          <w:t>19</w:t>
         </w:r>
         <w:r>
           <w:rPr>
@@ -1197,7 +1745,7 @@
           <w:lang w:val="ru-RU" w:eastAsia="ru-RU"/>
         </w:rPr>
       </w:pPr>
-      <w:hyperlink w:anchor="_Toc516699573" w:history="1">
+      <w:hyperlink w:anchor="_Toc516754754" w:history="1">
         <w:r>
           <w:rPr>
             <w:rStyle w:val="a4"/>
@@ -1224,7 +1772,7 @@
             <w:noProof/>
             <w:webHidden/>
           </w:rPr>
-          <w:instrText xml:space="preserve"> PAGEREF _Toc516699573 \h </w:instrText>
+          <w:instrText xml:space="preserve"> PAGEREF _Toc516754754 \h </w:instrText>
         </w:r>
         <w:r>
           <w:rPr>
@@ -1244,7 +1792,7 @@
             <w:noProof/>
             <w:webHidden/>
           </w:rPr>
-          <w:t>17</w:t>
+          <w:t>22</w:t>
         </w:r>
         <w:r>
           <w:rPr>
@@ -1266,7 +1814,7 @@
           <w:lang w:val="ru-RU" w:eastAsia="ru-RU"/>
         </w:rPr>
       </w:pPr>
-      <w:hyperlink w:anchor="_Toc516699574" w:history="1">
+      <w:hyperlink w:anchor="_Toc516754755" w:history="1">
         <w:r>
           <w:rPr>
             <w:rStyle w:val="a4"/>
@@ -1293,7 +1841,7 @@
             <w:noProof/>
             <w:webHidden/>
           </w:rPr>
-          <w:instrText xml:space="preserve"> PAGEREF _Toc516699574 \h </w:instrText>
+          <w:instrText xml:space="preserve"> PAGEREF _Toc516754755 \h </w:instrText>
         </w:r>
         <w:r>
           <w:rPr>
@@ -1313,7 +1861,7 @@
             <w:noProof/>
             <w:webHidden/>
           </w:rPr>
-          <w:t>21</w:t>
+          <w:t>26</w:t>
         </w:r>
         <w:r>
           <w:rPr>
@@ -1335,7 +1883,7 @@
           <w:lang w:val="ru-RU" w:eastAsia="ru-RU"/>
         </w:rPr>
       </w:pPr>
-      <w:hyperlink w:anchor="_Toc516699575" w:history="1">
+      <w:hyperlink w:anchor="_Toc516754756" w:history="1">
         <w:r>
           <w:rPr>
             <w:rStyle w:val="a4"/>
@@ -1362,7 +1910,7 @@
             <w:noProof/>
             <w:webHidden/>
           </w:rPr>
-          <w:instrText xml:space="preserve"> PAGEREF _Toc516699575 \h </w:instrText>
+          <w:instrText xml:space="preserve"> PAGEREF _Toc516754756 \h </w:instrText>
         </w:r>
         <w:r>
           <w:rPr>
@@ -1382,7 +1930,7 @@
             <w:noProof/>
             <w:webHidden/>
           </w:rPr>
-          <w:t>27</w:t>
+          <w:t>32</w:t>
         </w:r>
         <w:r>
           <w:rPr>
@@ -1404,7 +1952,7 @@
           <w:lang w:val="ru-RU" w:eastAsia="ru-RU"/>
         </w:rPr>
       </w:pPr>
-      <w:hyperlink w:anchor="_Toc516699576" w:history="1">
+      <w:hyperlink w:anchor="_Toc516754757" w:history="1">
         <w:r>
           <w:rPr>
             <w:rStyle w:val="a4"/>
@@ -1431,7 +1979,7 @@
             <w:noProof/>
             <w:webHidden/>
           </w:rPr>
-          <w:instrText xml:space="preserve"> PAGEREF _Toc516699576 \h </w:instrText>
+          <w:instrText xml:space="preserve"> PAGEREF _Toc516754757 \h </w:instrText>
         </w:r>
         <w:r>
           <w:rPr>
@@ -1451,7 +1999,7 @@
             <w:noProof/>
             <w:webHidden/>
           </w:rPr>
-          <w:t>27</w:t>
+          <w:t>32</w:t>
         </w:r>
         <w:r>
           <w:rPr>
@@ -1473,7 +2021,7 @@
           <w:lang w:val="ru-RU" w:eastAsia="ru-RU"/>
         </w:rPr>
       </w:pPr>
-      <w:hyperlink w:anchor="_Toc516699577" w:history="1">
+      <w:hyperlink w:anchor="_Toc516754758" w:history="1">
         <w:r>
           <w:rPr>
             <w:rStyle w:val="a4"/>
@@ -1500,76 +2048,7 @@
             <w:noProof/>
             <w:webHidden/>
           </w:rPr>
-          <w:instrText xml:space="preserve"> PAGEREF _Toc516699577 \h </w:instrText>
-        </w:r>
-        <w:r>
-          <w:rPr>
-            <w:noProof/>
-            <w:webHidden/>
-          </w:rPr>
-        </w:r>
-        <w:r>
-          <w:rPr>
-            <w:noProof/>
-            <w:webHidden/>
-          </w:rPr>
-          <w:fldChar w:fldCharType="separate"/>
-        </w:r>
-        <w:r>
-          <w:rPr>
-            <w:noProof/>
-            <w:webHidden/>
-          </w:rPr>
-          <w:t>28</w:t>
-        </w:r>
-        <w:r>
-          <w:rPr>
-            <w:noProof/>
-            <w:webHidden/>
-          </w:rPr>
-          <w:fldChar w:fldCharType="end"/>
-        </w:r>
-      </w:hyperlink>
-    </w:p>
-    <w:p>
-      <w:pPr>
-        <w:pStyle w:val="21"/>
-        <w:rPr>
-          <w:rFonts w:asciiTheme="minorHAnsi" w:eastAsiaTheme="minorEastAsia" w:hAnsiTheme="minorHAnsi" w:cstheme="minorBidi"/>
-          <w:noProof/>
-          <w:sz w:val="22"/>
-          <w:szCs w:val="22"/>
-          <w:lang w:val="ru-RU" w:eastAsia="ru-RU"/>
-        </w:rPr>
-      </w:pPr>
-      <w:hyperlink w:anchor="_Toc516699578" w:history="1">
-        <w:r>
-          <w:rPr>
-            <w:rStyle w:val="a4"/>
-            <w:noProof/>
-          </w:rPr>
-          <w:t>3.3 Інструкція користувача</w:t>
-        </w:r>
-        <w:r>
-          <w:rPr>
-            <w:noProof/>
-            <w:webHidden/>
-          </w:rPr>
-          <w:tab/>
-        </w:r>
-        <w:r>
-          <w:rPr>
-            <w:noProof/>
-            <w:webHidden/>
-          </w:rPr>
-          <w:fldChar w:fldCharType="begin"/>
-        </w:r>
-        <w:r>
-          <w:rPr>
-            <w:noProof/>
-            <w:webHidden/>
-          </w:rPr>
-          <w:instrText xml:space="preserve"> PAGEREF _Toc516699578 \h </w:instrText>
+          <w:instrText xml:space="preserve"> PAGEREF _Toc516754758 \h </w:instrText>
         </w:r>
         <w:r>
           <w:rPr>
@@ -1611,7 +2090,76 @@
           <w:lang w:val="ru-RU" w:eastAsia="ru-RU"/>
         </w:rPr>
       </w:pPr>
-      <w:hyperlink w:anchor="_Toc516699579" w:history="1">
+      <w:hyperlink w:anchor="_Toc516754759" w:history="1">
+        <w:r>
+          <w:rPr>
+            <w:rStyle w:val="a4"/>
+            <w:noProof/>
+          </w:rPr>
+          <w:t>3.3 Інструкція користувача</w:t>
+        </w:r>
+        <w:r>
+          <w:rPr>
+            <w:noProof/>
+            <w:webHidden/>
+          </w:rPr>
+          <w:tab/>
+        </w:r>
+        <w:r>
+          <w:rPr>
+            <w:noProof/>
+            <w:webHidden/>
+          </w:rPr>
+          <w:fldChar w:fldCharType="begin"/>
+        </w:r>
+        <w:r>
+          <w:rPr>
+            <w:noProof/>
+            <w:webHidden/>
+          </w:rPr>
+          <w:instrText xml:space="preserve"> PAGEREF _Toc516754759 \h </w:instrText>
+        </w:r>
+        <w:r>
+          <w:rPr>
+            <w:noProof/>
+            <w:webHidden/>
+          </w:rPr>
+        </w:r>
+        <w:r>
+          <w:rPr>
+            <w:noProof/>
+            <w:webHidden/>
+          </w:rPr>
+          <w:fldChar w:fldCharType="separate"/>
+        </w:r>
+        <w:r>
+          <w:rPr>
+            <w:noProof/>
+            <w:webHidden/>
+          </w:rPr>
+          <w:t>38</w:t>
+        </w:r>
+        <w:r>
+          <w:rPr>
+            <w:noProof/>
+            <w:webHidden/>
+          </w:rPr>
+          <w:fldChar w:fldCharType="end"/>
+        </w:r>
+      </w:hyperlink>
+    </w:p>
+    <w:p>
+      <w:pPr>
+        <w:pStyle w:val="21"/>
+        <w:rPr>
+          <w:rFonts w:asciiTheme="minorHAnsi" w:eastAsiaTheme="minorEastAsia" w:hAnsiTheme="minorHAnsi" w:cstheme="minorBidi"/>
+          <w:noProof/>
+          <w:sz w:val="22"/>
+          <w:szCs w:val="22"/>
+          <w:lang w:val="ru-RU" w:eastAsia="ru-RU"/>
+        </w:rPr>
+      </w:pPr>
+      <w:hyperlink w:anchor="_Toc516754760" w:history="1">
         <w:r>
           <w:rPr>
             <w:rStyle w:val="a4"/>
@@ -1638,214 +2186,7 @@
             <w:noProof/>
             <w:webHidden/>
           </w:rPr>
-          <w:instrText xml:space="preserve"> PAGEREF _Toc516699579 \h </w:instrText>
-        </w:r>
-        <w:r>
-          <w:rPr>
-            <w:noProof/>
-            <w:webHidden/>
-          </w:rPr>
-        </w:r>
-        <w:r>
-          <w:rPr>
-            <w:noProof/>
-            <w:webHidden/>
-          </w:rPr>
-          <w:fldChar w:fldCharType="separate"/>
-        </w:r>
-        <w:r>
-          <w:rPr>
-            <w:noProof/>
-            <w:webHidden/>
-          </w:rPr>
-          <w:t>39</w:t>
-        </w:r>
-        <w:r>
-          <w:rPr>
-            <w:noProof/>
-            <w:webHidden/>
-          </w:rPr>
-          <w:fldChar w:fldCharType="end"/>
-        </w:r>
-      </w:hyperlink>
-    </w:p>
-    <w:p>
-      <w:pPr>
-        <w:pStyle w:val="11"/>
-        <w:rPr>
-          <w:rFonts w:asciiTheme="minorHAnsi" w:eastAsiaTheme="minorEastAsia" w:hAnsiTheme="minorHAnsi" w:cstheme="minorBidi"/>
-          <w:caps w:val="0"/>
-          <w:noProof/>
-          <w:sz w:val="22"/>
-          <w:lang w:val="ru-RU" w:eastAsia="ru-RU"/>
-        </w:rPr>
-      </w:pPr>
-      <w:hyperlink w:anchor="_Toc516699580" w:history="1">
-        <w:r>
-          <w:rPr>
-            <w:rStyle w:val="a4"/>
-            <w:noProof/>
-          </w:rPr>
-          <w:t>ВИСНОВКИ</w:t>
-        </w:r>
-        <w:r>
-          <w:rPr>
-            <w:noProof/>
-            <w:webHidden/>
-          </w:rPr>
-          <w:tab/>
-        </w:r>
-        <w:r>
-          <w:rPr>
-            <w:noProof/>
-            <w:webHidden/>
-          </w:rPr>
-          <w:fldChar w:fldCharType="begin"/>
-        </w:r>
-        <w:r>
-          <w:rPr>
-            <w:noProof/>
-            <w:webHidden/>
-          </w:rPr>
-          <w:instrText xml:space="preserve"> PAGEREF _Toc516699580 \h </w:instrText>
-        </w:r>
-        <w:r>
-          <w:rPr>
-            <w:noProof/>
-            <w:webHidden/>
-          </w:rPr>
-        </w:r>
-        <w:r>
-          <w:rPr>
-            <w:noProof/>
-            <w:webHidden/>
-          </w:rPr>
-          <w:fldChar w:fldCharType="separate"/>
-        </w:r>
-        <w:r>
-          <w:rPr>
-            <w:noProof/>
-            <w:webHidden/>
-          </w:rPr>
-          <w:t>42</w:t>
-        </w:r>
-        <w:r>
-          <w:rPr>
-            <w:noProof/>
-            <w:webHidden/>
-          </w:rPr>
-          <w:fldChar w:fldCharType="end"/>
-        </w:r>
-      </w:hyperlink>
-    </w:p>
-    <w:p>
-      <w:pPr>
-        <w:pStyle w:val="11"/>
-        <w:rPr>
-          <w:rFonts w:asciiTheme="minorHAnsi" w:eastAsiaTheme="minorEastAsia" w:hAnsiTheme="minorHAnsi" w:cstheme="minorBidi"/>
-          <w:caps w:val="0"/>
-          <w:noProof/>
-          <w:sz w:val="22"/>
-          <w:lang w:val="ru-RU" w:eastAsia="ru-RU"/>
-        </w:rPr>
-      </w:pPr>
-      <w:hyperlink w:anchor="_Toc516699581" w:history="1">
-        <w:r>
-          <w:rPr>
-            <w:rStyle w:val="a4"/>
-            <w:noProof/>
-          </w:rPr>
-          <w:t>перелік джерел</w:t>
-        </w:r>
-        <w:r>
-          <w:rPr>
-            <w:noProof/>
-            <w:webHidden/>
-          </w:rPr>
-          <w:tab/>
-        </w:r>
-        <w:r>
-          <w:rPr>
-            <w:noProof/>
-            <w:webHidden/>
-          </w:rPr>
-          <w:fldChar w:fldCharType="begin"/>
-        </w:r>
-        <w:r>
-          <w:rPr>
-            <w:noProof/>
-            <w:webHidden/>
-          </w:rPr>
-          <w:instrText xml:space="preserve"> PAGEREF _Toc516699581 \h </w:instrText>
-        </w:r>
-        <w:r>
-          <w:rPr>
-            <w:noProof/>
-            <w:webHidden/>
-          </w:rPr>
-        </w:r>
-        <w:r>
-          <w:rPr>
-            <w:noProof/>
-            <w:webHidden/>
-          </w:rPr>
-          <w:fldChar w:fldCharType="separate"/>
-        </w:r>
-        <w:r>
-          <w:rPr>
-            <w:noProof/>
-            <w:webHidden/>
-          </w:rPr>
-          <w:t>43</w:t>
-        </w:r>
-        <w:r>
-          <w:rPr>
-            <w:noProof/>
-            <w:webHidden/>
-          </w:rPr>
-          <w:fldChar w:fldCharType="end"/>
-        </w:r>
-      </w:hyperlink>
-    </w:p>
-    <w:p>
-      <w:pPr>
-        <w:pStyle w:val="11"/>
-        <w:rPr>
-          <w:rFonts w:asciiTheme="minorHAnsi" w:eastAsiaTheme="minorEastAsia" w:hAnsiTheme="minorHAnsi" w:cstheme="minorBidi"/>
-          <w:caps w:val="0"/>
-          <w:noProof/>
-          <w:sz w:val="22"/>
-          <w:lang w:val="ru-RU" w:eastAsia="ru-RU"/>
-        </w:rPr>
-      </w:pPr>
-      <w:hyperlink w:anchor="_Toc516699582" w:history="1">
-        <w:r>
-          <w:rPr>
-            <w:rStyle w:val="a4"/>
-            <w:noProof/>
-          </w:rPr>
-          <w:t>Додатки</w:t>
-        </w:r>
-        <w:r>
-          <w:rPr>
-            <w:noProof/>
-            <w:webHidden/>
-          </w:rPr>
-          <w:tab/>
-        </w:r>
-        <w:r>
-          <w:rPr>
-            <w:noProof/>
-            <w:webHidden/>
-          </w:rPr>
-          <w:fldChar w:fldCharType="begin"/>
-        </w:r>
-        <w:r>
-          <w:rPr>
-            <w:noProof/>
-            <w:webHidden/>
-          </w:rPr>
-          <w:instrText xml:space="preserve"> PAGEREF _Toc516699582 \h </w:instrText>
+          <w:instrText xml:space="preserve"> PAGEREF _Toc516754760 \h </w:instrText>
         </w:r>
         <w:r>
           <w:rPr>
@@ -1878,6 +2219,213 @@
     </w:p>
     <w:p>
       <w:pPr>
+        <w:pStyle w:val="11"/>
+        <w:rPr>
+          <w:rFonts w:asciiTheme="minorHAnsi" w:eastAsiaTheme="minorEastAsia" w:hAnsiTheme="minorHAnsi" w:cstheme="minorBidi"/>
+          <w:caps w:val="0"/>
+          <w:noProof/>
+          <w:sz w:val="22"/>
+          <w:lang w:val="ru-RU" w:eastAsia="ru-RU"/>
+        </w:rPr>
+      </w:pPr>
+      <w:hyperlink w:anchor="_Toc516754761" w:history="1">
+        <w:r>
+          <w:rPr>
+            <w:rStyle w:val="a4"/>
+            <w:noProof/>
+          </w:rPr>
+          <w:t>ВИСНОВКИ</w:t>
+        </w:r>
+        <w:r>
+          <w:rPr>
+            <w:noProof/>
+            <w:webHidden/>
+          </w:rPr>
+          <w:tab/>
+        </w:r>
+        <w:r>
+          <w:rPr>
+            <w:noProof/>
+            <w:webHidden/>
+          </w:rPr>
+          <w:fldChar w:fldCharType="begin"/>
+        </w:r>
+        <w:r>
+          <w:rPr>
+            <w:noProof/>
+            <w:webHidden/>
+          </w:rPr>
+          <w:instrText xml:space="preserve"> PAGEREF _Toc516754761 \h </w:instrText>
+        </w:r>
+        <w:r>
+          <w:rPr>
+            <w:noProof/>
+            <w:webHidden/>
+          </w:rPr>
+        </w:r>
+        <w:r>
+          <w:rPr>
+            <w:noProof/>
+            <w:webHidden/>
+          </w:rPr>
+          <w:fldChar w:fldCharType="separate"/>
+        </w:r>
+        <w:r>
+          <w:rPr>
+            <w:noProof/>
+            <w:webHidden/>
+          </w:rPr>
+          <w:t>47</w:t>
+        </w:r>
+        <w:r>
+          <w:rPr>
+            <w:noProof/>
+            <w:webHidden/>
+          </w:rPr>
+          <w:fldChar w:fldCharType="end"/>
+        </w:r>
+      </w:hyperlink>
+    </w:p>
+    <w:p>
+      <w:pPr>
+        <w:pStyle w:val="11"/>
+        <w:rPr>
+          <w:rFonts w:asciiTheme="minorHAnsi" w:eastAsiaTheme="minorEastAsia" w:hAnsiTheme="minorHAnsi" w:cstheme="minorBidi"/>
+          <w:caps w:val="0"/>
+          <w:noProof/>
+          <w:sz w:val="22"/>
+          <w:lang w:val="ru-RU" w:eastAsia="ru-RU"/>
+        </w:rPr>
+      </w:pPr>
+      <w:hyperlink w:anchor="_Toc516754762" w:history="1">
+        <w:r>
+          <w:rPr>
+            <w:rStyle w:val="a4"/>
+            <w:noProof/>
+          </w:rPr>
+          <w:t>перелік джерел</w:t>
+        </w:r>
+        <w:r>
+          <w:rPr>
+            <w:noProof/>
+            <w:webHidden/>
+          </w:rPr>
+          <w:tab/>
+        </w:r>
+        <w:r>
+          <w:rPr>
+            <w:noProof/>
+            <w:webHidden/>
+          </w:rPr>
+          <w:fldChar w:fldCharType="begin"/>
+        </w:r>
+        <w:r>
+          <w:rPr>
+            <w:noProof/>
+            <w:webHidden/>
+          </w:rPr>
+          <w:instrText xml:space="preserve"> PAGEREF _Toc516754762 \h </w:instrText>
+        </w:r>
+        <w:r>
+          <w:rPr>
+            <w:noProof/>
+            <w:webHidden/>
+          </w:rPr>
+        </w:r>
+        <w:r>
+          <w:rPr>
+            <w:noProof/>
+            <w:webHidden/>
+          </w:rPr>
+          <w:fldChar w:fldCharType="separate"/>
+        </w:r>
+        <w:r>
+          <w:rPr>
+            <w:noProof/>
+            <w:webHidden/>
+          </w:rPr>
+          <w:t>48</w:t>
+        </w:r>
+        <w:r>
+          <w:rPr>
+            <w:noProof/>
+            <w:webHidden/>
+          </w:rPr>
+          <w:fldChar w:fldCharType="end"/>
+        </w:r>
+      </w:hyperlink>
+    </w:p>
+    <w:p>
+      <w:pPr>
+        <w:pStyle w:val="11"/>
+        <w:rPr>
+          <w:rFonts w:asciiTheme="minorHAnsi" w:eastAsiaTheme="minorEastAsia" w:hAnsiTheme="minorHAnsi" w:cstheme="minorBidi"/>
+          <w:caps w:val="0"/>
+          <w:noProof/>
+          <w:sz w:val="22"/>
+          <w:lang w:val="ru-RU" w:eastAsia="ru-RU"/>
+        </w:rPr>
+      </w:pPr>
+      <w:hyperlink w:anchor="_Toc516754763" w:history="1">
+        <w:r>
+          <w:rPr>
+            <w:rStyle w:val="a4"/>
+            <w:noProof/>
+          </w:rPr>
+          <w:t>Додатки</w:t>
+        </w:r>
+        <w:r>
+          <w:rPr>
+            <w:noProof/>
+            <w:webHidden/>
+          </w:rPr>
+          <w:tab/>
+        </w:r>
+        <w:r>
+          <w:rPr>
+            <w:noProof/>
+            <w:webHidden/>
+          </w:rPr>
+          <w:fldChar w:fldCharType="begin"/>
+        </w:r>
+        <w:r>
+          <w:rPr>
+            <w:noProof/>
+            <w:webHidden/>
+          </w:rPr>
+          <w:instrText xml:space="preserve"> PAGEREF _Toc516754763 \h </w:instrText>
+        </w:r>
+        <w:r>
+          <w:rPr>
+            <w:noProof/>
+            <w:webHidden/>
+          </w:rPr>
+        </w:r>
+        <w:r>
+          <w:rPr>
+            <w:noProof/>
+            <w:webHidden/>
+          </w:rPr>
+          <w:fldChar w:fldCharType="separate"/>
+        </w:r>
+        <w:r>
+          <w:rPr>
+            <w:noProof/>
+            <w:webHidden/>
+          </w:rPr>
+          <w:t>49</w:t>
+        </w:r>
+        <w:r>
+          <w:rPr>
+            <w:noProof/>
+            <w:webHidden/>
+          </w:rPr>
+          <w:fldChar w:fldCharType="end"/>
+        </w:r>
+      </w:hyperlink>
+    </w:p>
+    <w:p>
+      <w:pPr>
         <w:rPr>
           <w:caps/>
         </w:rPr>
@@ -1903,12 +2451,12 @@
       <w:r>
         <w:br w:type="page"/>
       </w:r>
-      <w:bookmarkStart w:id="0" w:name="_Toc516699563"/>
+      <w:bookmarkStart w:id="1" w:name="_Toc516754744"/>
       <w:r>
         <w:lastRenderedPageBreak/>
         <w:t>ВСТУП</w:t>
       </w:r>
-      <w:bookmarkEnd w:id="0"/>
+      <w:bookmarkEnd w:id="1"/>
     </w:p>
     <w:p>
       <w:r>
@@ -2197,7 +2745,7 @@
         <w:keepNext w:val="0"/>
         <w:keepLines w:val="0"/>
       </w:pPr>
-      <w:bookmarkStart w:id="1" w:name="_Toc516699564"/>
+      <w:bookmarkStart w:id="2" w:name="_Toc516754745"/>
       <w:r>
         <w:lastRenderedPageBreak/>
         <w:t>РОЗДІЛ 1</w:t>
@@ -2205,20 +2753,20 @@
       <w:r>
         <w:t>. ПЕРЕДПРОЕКТНЕ ДОСЛІДЖЕННЯ</w:t>
       </w:r>
-      <w:bookmarkEnd w:id="1"/>
+      <w:bookmarkEnd w:id="2"/>
     </w:p>
     <w:p>
       <w:pPr>
         <w:pStyle w:val="2"/>
       </w:pPr>
-      <w:bookmarkStart w:id="2" w:name="_Toc516699565"/>
+      <w:bookmarkStart w:id="3" w:name="_Toc516754746"/>
       <w:r>
         <w:t xml:space="preserve">1.1 </w:t>
       </w:r>
       <w:r>
         <w:t>Аналіз предметної області</w:t>
       </w:r>
-      <w:bookmarkEnd w:id="2"/>
+      <w:bookmarkEnd w:id="3"/>
     </w:p>
     <w:p>
       <w:r>
@@ -2278,7 +2826,7 @@
       <w:pPr>
         <w:pStyle w:val="2"/>
       </w:pPr>
-      <w:bookmarkStart w:id="3" w:name="_Toc516699566"/>
+      <w:bookmarkStart w:id="4" w:name="_Toc516754747"/>
       <w:r>
         <w:t>1.</w:t>
       </w:r>
@@ -2288,7 +2836,7 @@
       <w:r>
         <w:t xml:space="preserve"> Аналіз існуючого програмного забезпечення</w:t>
       </w:r>
-      <w:bookmarkEnd w:id="3"/>
+      <w:bookmarkEnd w:id="4"/>
     </w:p>
     <w:p>
       <w:r>
@@ -2476,11 +3024,11 @@
       <w:pPr>
         <w:pStyle w:val="2"/>
       </w:pPr>
-      <w:bookmarkStart w:id="4" w:name="_Toc516699567"/>
+      <w:bookmarkStart w:id="5" w:name="_Toc516754748"/>
       <w:r>
         <w:t>1.3 Аналіз сучасного стану та перспективи розвитку</w:t>
       </w:r>
-      <w:bookmarkEnd w:id="4"/>
+      <w:bookmarkEnd w:id="5"/>
     </w:p>
     <w:p>
       <w:pPr>
@@ -2938,11 +3486,11 @@
       <w:pPr>
         <w:pStyle w:val="2"/>
       </w:pPr>
-      <w:bookmarkStart w:id="5" w:name="_Toc516699568"/>
+      <w:bookmarkStart w:id="6" w:name="_Toc516754749"/>
       <w:r>
         <w:t>1.4 Постановка задачі</w:t>
       </w:r>
-      <w:bookmarkEnd w:id="5"/>
+      <w:bookmarkEnd w:id="6"/>
     </w:p>
     <w:p>
       <w:r>
@@ -3453,11 +4001,11 @@
       <w:pPr>
         <w:pStyle w:val="2"/>
       </w:pPr>
-      <w:bookmarkStart w:id="6" w:name="_Toc516699569"/>
+      <w:bookmarkStart w:id="7" w:name="_Toc516754750"/>
       <w:r>
         <w:t>1.5 Маркетингове дослідження</w:t>
       </w:r>
-      <w:bookmarkEnd w:id="6"/>
+      <w:bookmarkEnd w:id="7"/>
     </w:p>
     <w:p>
       <w:r>
@@ -3822,7 +4370,7 @@
         </w:rPr>
         <w:t>оцінки конкурентоспроможності додатку потрібно визначити</w:t>
       </w:r>
-      <w:bookmarkStart w:id="7" w:name="_Toc417334617"/>
+      <w:bookmarkStart w:id="8" w:name="_Toc417334617"/>
       <w:r>
         <w:rPr>
           <w:color w:val="000000"/>
@@ -3855,7 +4403,7 @@
         </w:rPr>
         <w:t xml:space="preserve"> базового та нового варіантів </w:t>
       </w:r>
-      <w:bookmarkEnd w:id="7"/>
+      <w:bookmarkEnd w:id="8"/>
       <w:r>
         <w:rPr>
           <w:color w:val="000000"/>
@@ -4389,9 +4937,15 @@
           <w:p>
             <w:pPr>
               <w:pStyle w:val="af5"/>
+              <w:rPr>
+                <w:lang w:val="uk-UA"/>
+              </w:rPr>
             </w:pPr>
             <w:r>
-              <w:t>5</w:t>
+              <w:rPr>
+                <w:lang w:val="uk-UA"/>
+              </w:rPr>
+              <w:t>6</w:t>
             </w:r>
           </w:p>
         </w:tc>
@@ -4409,9 +4963,12 @@
           <w:p>
             <w:pPr>
               <w:pStyle w:val="af5"/>
+              <w:rPr>
+                <w:lang w:val="uk-UA"/>
+              </w:rPr>
             </w:pPr>
             <w:r>
-              <w:t>=</w:t>
+              <w:t>↑</w:t>
             </w:r>
           </w:p>
         </w:tc>
@@ -4803,7 +5360,7 @@
           <w:szCs w:val="28"/>
         </w:rPr>
       </w:pPr>
-      <w:bookmarkStart w:id="8" w:name="_Toc417334618"/>
+      <w:bookmarkStart w:id="9" w:name="_Toc417334618"/>
       <w:r>
         <w:rPr>
           <w:bCs/>
@@ -4980,7 +5537,7 @@
         </w:rPr>
         <w:t xml:space="preserve">Для визначення конкурентоспроможності необхідно сконструювати еталон конкурентоспроможності </w:t>
       </w:r>
-      <w:bookmarkEnd w:id="8"/>
+      <w:bookmarkEnd w:id="9"/>
       <w:r>
         <w:rPr>
           <w:color w:val="000000"/>
@@ -5094,10 +5651,10 @@
             <v:path o:extrusionok="f" gradientshapeok="t" o:connecttype="rect"/>
             <o:lock v:ext="edit" aspectratio="t"/>
           </v:shapetype>
-          <v:shape id="_x0000_i1025" type="#_x0000_t75" style="width:27pt;height:18.75pt" o:ole="">
+          <v:shape id="_x0000_i1025" type="#_x0000_t75" style="width:27.1pt;height:18.7pt" o:ole="">
             <v:imagedata r:id="rId15" o:title=""/>
           </v:shape>
-          <o:OLEObject Type="Embed" ProgID="Equation.3" ShapeID="_x0000_i1025" DrawAspect="Content" ObjectID="_1590487208" r:id="rId16"/>
+          <o:OLEObject Type="Embed" ProgID="Equation.3" ShapeID="_x0000_i1025" DrawAspect="Content" ObjectID="_1590499768" r:id="rId16"/>
         </w:object>
       </w:r>
       <w:r>
@@ -5128,10 +5685,10 @@
           <w:szCs w:val="28"/>
         </w:rPr>
         <w:object w:dxaOrig="1920" w:dyaOrig="720">
-          <v:shape id="_x0000_i1026" type="#_x0000_t75" style="width:96pt;height:36pt" o:ole="">
+          <v:shape id="_x0000_i1026" type="#_x0000_t75" style="width:96.3pt;height:36.45pt" o:ole="">
             <v:imagedata r:id="rId17" o:title=""/>
           </v:shape>
-          <o:OLEObject Type="Embed" ProgID="Equation.3" ShapeID="_x0000_i1026" DrawAspect="Content" ObjectID="_1590487209" r:id="rId18"/>
+          <o:OLEObject Type="Embed" ProgID="Equation.3" ShapeID="_x0000_i1026" DrawAspect="Content" ObjectID="_1590499769" r:id="rId18"/>
         </w:object>
       </w:r>
       <w:r>
@@ -5171,10 +5728,10 @@
           <w:szCs w:val="28"/>
         </w:rPr>
         <w:object w:dxaOrig="800" w:dyaOrig="380">
-          <v:shape id="_x0000_i1027" type="#_x0000_t75" style="width:40.5pt;height:19.5pt" o:ole="">
+          <v:shape id="_x0000_i1027" type="#_x0000_t75" style="width:40.2pt;height:19.65pt" o:ole="">
             <v:imagedata r:id="rId19" o:title=""/>
           </v:shape>
-          <o:OLEObject Type="Embed" ProgID="Equation.3" ShapeID="_x0000_i1027" DrawAspect="Content" ObjectID="_1590487210" r:id="rId20"/>
+          <o:OLEObject Type="Embed" ProgID="Equation.3" ShapeID="_x0000_i1027" DrawAspect="Content" ObjectID="_1590499770" r:id="rId20"/>
         </w:object>
       </w:r>
       <w:r>
@@ -5191,10 +5748,10 @@
           <w:szCs w:val="28"/>
         </w:rPr>
         <w:object w:dxaOrig="800" w:dyaOrig="360">
-          <v:shape id="_x0000_i1028" type="#_x0000_t75" style="width:40.5pt;height:18.75pt" o:ole="">
+          <v:shape id="_x0000_i1028" type="#_x0000_t75" style="width:40.2pt;height:18.7pt" o:ole="">
             <v:imagedata r:id="rId21" o:title=""/>
           </v:shape>
-          <o:OLEObject Type="Embed" ProgID="Equation.3" ShapeID="_x0000_i1028" DrawAspect="Content" ObjectID="_1590487211" r:id="rId22"/>
+          <o:OLEObject Type="Embed" ProgID="Equation.3" ShapeID="_x0000_i1028" DrawAspect="Content" ObjectID="_1590499771" r:id="rId22"/>
         </w:object>
       </w:r>
       <w:r>
@@ -5302,10 +5859,10 @@
           <w:szCs w:val="28"/>
         </w:rPr>
         <w:object w:dxaOrig="1820" w:dyaOrig="360">
-          <v:shape id="_x0000_i1029" type="#_x0000_t75" style="width:90pt;height:18.75pt" o:ole="">
+          <v:shape id="_x0000_i1029" type="#_x0000_t75" style="width:89.75pt;height:18.7pt" o:ole="">
             <v:imagedata r:id="rId23" o:title=""/>
           </v:shape>
-          <o:OLEObject Type="Embed" ProgID="Equation.3" ShapeID="_x0000_i1029" DrawAspect="Content" ObjectID="_1590487212" r:id="rId24"/>
+          <o:OLEObject Type="Embed" ProgID="Equation.3" ShapeID="_x0000_i1029" DrawAspect="Content" ObjectID="_1590499772" r:id="rId24"/>
         </w:object>
       </w:r>
       <w:r>
@@ -5368,10 +5925,10 @@
           <w:szCs w:val="28"/>
         </w:rPr>
         <w:object w:dxaOrig="1820" w:dyaOrig="360">
-          <v:shape id="_x0000_i1030" type="#_x0000_t75" style="width:90pt;height:18.75pt" o:ole="">
+          <v:shape id="_x0000_i1030" type="#_x0000_t75" style="width:89.75pt;height:18.7pt" o:ole="">
             <v:imagedata r:id="rId25" o:title=""/>
           </v:shape>
-          <o:OLEObject Type="Embed" ProgID="Equation.3" ShapeID="_x0000_i1030" DrawAspect="Content" ObjectID="_1590487213" r:id="rId26"/>
+          <o:OLEObject Type="Embed" ProgID="Equation.3" ShapeID="_x0000_i1030" DrawAspect="Content" ObjectID="_1590499773" r:id="rId26"/>
         </w:object>
       </w:r>
       <w:r>
@@ -5412,10 +5969,10 @@
           <w:szCs w:val="28"/>
         </w:rPr>
         <w:object w:dxaOrig="1800" w:dyaOrig="360">
-          <v:shape id="_x0000_i1031" type="#_x0000_t75" style="width:90pt;height:18.75pt" o:ole="">
+          <v:shape id="_x0000_i1031" type="#_x0000_t75" style="width:90.7pt;height:18.7pt" o:ole="">
             <v:imagedata r:id="rId27" o:title=""/>
           </v:shape>
-          <o:OLEObject Type="Embed" ProgID="Equation.3" ShapeID="_x0000_i1031" DrawAspect="Content" ObjectID="_1590487214" r:id="rId28"/>
+          <o:OLEObject Type="Embed" ProgID="Equation.3" ShapeID="_x0000_i1031" DrawAspect="Content" ObjectID="_1590499774" r:id="rId28"/>
         </w:object>
       </w:r>
       <w:r>
@@ -5445,28 +6002,28 @@
           <w:bCs/>
           <w:szCs w:val="28"/>
         </w:rPr>
-        <w:t>Таким чином, базовий додаток переважає за еталон параметрами на «</w:t>
+        <w:t xml:space="preserve">Таким чином, базове програмне забезпечення </w:t>
       </w:r>
       <w:r>
         <w:rPr>
           <w:bCs/>
           <w:szCs w:val="28"/>
         </w:rPr>
-        <w:t>7</w:t>
+        <w:t>переважає за еталон параметрами на «</w:t>
       </w:r>
       <w:r>
         <w:rPr>
           <w:bCs/>
           <w:szCs w:val="28"/>
         </w:rPr>
-        <w:t>,8</w:t>
+        <w:t xml:space="preserve">4», а новий </w:t>
       </w:r>
       <w:r>
         <w:rPr>
           <w:bCs/>
           <w:szCs w:val="28"/>
         </w:rPr>
-        <w:t xml:space="preserve">», а новий – </w:t>
+        <w:t xml:space="preserve">– </w:t>
       </w:r>
       <w:r>
         <w:rPr>
@@ -5479,7 +6036,7 @@
         <w:rPr>
           <w:szCs w:val="28"/>
         </w:rPr>
-        <w:t>6,5</w:t>
+        <w:t>5,75</w:t>
       </w:r>
       <w:r>
         <w:rPr>
@@ -5492,14 +6049,14 @@
           <w:bCs/>
           <w:szCs w:val="28"/>
         </w:rPr>
-        <w:t xml:space="preserve">Тобто новий мобільний </w:t>
+        <w:t xml:space="preserve">Тобто нове програмне забезпечення </w:t>
       </w:r>
       <w:r>
         <w:rPr>
           <w:bCs/>
           <w:szCs w:val="28"/>
         </w:rPr>
-        <w:t>додаток є безперечно конкуренто</w:t>
+        <w:t>є безперечно конкуренто</w:t>
       </w:r>
       <w:r>
         <w:rPr>
@@ -5561,10 +6118,10 @@
           <w:szCs w:val="28"/>
         </w:rPr>
         <w:object w:dxaOrig="2400" w:dyaOrig="360">
-          <v:shape id="_x0000_i1032" type="#_x0000_t75" style="width:120pt;height:18.75pt" o:ole="">
+          <v:shape id="_x0000_i1032" type="#_x0000_t75" style="width:119.7pt;height:18.7pt" o:ole="">
             <v:imagedata r:id="rId29" o:title=""/>
           </v:shape>
-          <o:OLEObject Type="Embed" ProgID="Equation.3" ShapeID="_x0000_i1032" DrawAspect="Content" ObjectID="_1590487215" r:id="rId30"/>
+          <o:OLEObject Type="Embed" ProgID="Equation.3" ShapeID="_x0000_i1032" DrawAspect="Content" ObjectID="_1590499775" r:id="rId30"/>
         </w:object>
       </w:r>
       <w:r>
@@ -5628,10 +6185,10 @@
           <w:szCs w:val="28"/>
         </w:rPr>
         <w:object w:dxaOrig="2260" w:dyaOrig="760">
-          <v:shape id="_x0000_i1033" type="#_x0000_t75" style="width:112.5pt;height:39pt" o:ole="">
+          <v:shape id="_x0000_i1033" type="#_x0000_t75" style="width:112.2pt;height:39.25pt" o:ole="">
             <v:imagedata r:id="rId31" o:title=""/>
           </v:shape>
-          <o:OLEObject Type="Embed" ProgID="Equation.3" ShapeID="_x0000_i1033" DrawAspect="Content" ObjectID="_1590487216" r:id="rId32"/>
+          <o:OLEObject Type="Embed" ProgID="Equation.3" ShapeID="_x0000_i1033" DrawAspect="Content" ObjectID="_1590499776" r:id="rId32"/>
         </w:object>
       </w:r>
       <w:r>
@@ -5671,10 +6228,10 @@
           <w:szCs w:val="28"/>
         </w:rPr>
         <w:object w:dxaOrig="520" w:dyaOrig="380">
-          <v:shape id="_x0000_i1034" type="#_x0000_t75" style="width:27pt;height:19.5pt" o:ole="">
+          <v:shape id="_x0000_i1034" type="#_x0000_t75" style="width:27.1pt;height:19.65pt" o:ole="">
             <v:imagedata r:id="rId33" o:title=""/>
           </v:shape>
-          <o:OLEObject Type="Embed" ProgID="Equation.3" ShapeID="_x0000_i1034" DrawAspect="Content" ObjectID="_1590487217" r:id="rId34"/>
+          <o:OLEObject Type="Embed" ProgID="Equation.3" ShapeID="_x0000_i1034" DrawAspect="Content" ObjectID="_1590499777" r:id="rId34"/>
         </w:object>
       </w:r>
       <w:r>
@@ -5691,10 +6248,10 @@
           <w:szCs w:val="28"/>
         </w:rPr>
         <w:object w:dxaOrig="540" w:dyaOrig="360">
-          <v:shape id="_x0000_i1035" type="#_x0000_t75" style="width:27pt;height:18.75pt" o:ole="">
+          <v:shape id="_x0000_i1035" type="#_x0000_t75" style="width:27.1pt;height:18.7pt" o:ole="">
             <v:imagedata r:id="rId35" o:title=""/>
           </v:shape>
-          <o:OLEObject Type="Embed" ProgID="Equation.3" ShapeID="_x0000_i1035" DrawAspect="Content" ObjectID="_1590487218" r:id="rId36"/>
+          <o:OLEObject Type="Embed" ProgID="Equation.3" ShapeID="_x0000_i1035" DrawAspect="Content" ObjectID="_1590499778" r:id="rId36"/>
         </w:object>
       </w:r>
       <w:r>
@@ -5786,10 +6343,10 @@
           <w:szCs w:val="28"/>
         </w:rPr>
         <w:object w:dxaOrig="2299" w:dyaOrig="760">
-          <v:shape id="_x0000_i1036" type="#_x0000_t75" style="width:115.5pt;height:39pt" o:ole="">
+          <v:shape id="_x0000_i1036" type="#_x0000_t75" style="width:115.95pt;height:39.25pt" o:ole="">
             <v:imagedata r:id="rId37" o:title=""/>
           </v:shape>
-          <o:OLEObject Type="Embed" ProgID="Equation.3" ShapeID="_x0000_i1036" DrawAspect="Content" ObjectID="_1590487219" r:id="rId38"/>
+          <o:OLEObject Type="Embed" ProgID="Equation.3" ShapeID="_x0000_i1036" DrawAspect="Content" ObjectID="_1590499779" r:id="rId38"/>
         </w:object>
       </w:r>
       <w:r>
@@ -5951,10 +6508,10 @@
             </w:pPr>
             <w:r>
               <w:object w:dxaOrig="620" w:dyaOrig="700">
-                <v:shape id="_x0000_i1037" type="#_x0000_t75" style="width:24pt;height:24.75pt" o:ole="">
+                <v:shape id="_x0000_i1037" type="#_x0000_t75" style="width:24.3pt;height:25.25pt" o:ole="">
                   <v:imagedata r:id="rId39" o:title=""/>
                 </v:shape>
-                <o:OLEObject Type="Embed" ProgID="Equation.3" ShapeID="_x0000_i1037" DrawAspect="Content" ObjectID="_1590487220" r:id="rId40"/>
+                <o:OLEObject Type="Embed" ProgID="Equation.3" ShapeID="_x0000_i1037" DrawAspect="Content" ObjectID="_1590499780" r:id="rId40"/>
               </w:object>
             </w:r>
           </w:p>
@@ -5971,10 +6528,10 @@
             </w:pPr>
             <w:r>
               <w:object w:dxaOrig="1120" w:dyaOrig="760">
-                <v:shape id="_x0000_i1038" type="#_x0000_t75" style="width:37.5pt;height:24pt" o:ole="">
+                <v:shape id="_x0000_i1038" type="#_x0000_t75" style="width:37.4pt;height:24.3pt" o:ole="">
                   <v:imagedata r:id="rId41" o:title=""/>
                 </v:shape>
-                <o:OLEObject Type="Embed" ProgID="Equation.3" ShapeID="_x0000_i1038" DrawAspect="Content" ObjectID="_1590487221" r:id="rId42"/>
+                <o:OLEObject Type="Embed" ProgID="Equation.3" ShapeID="_x0000_i1038" DrawAspect="Content" ObjectID="_1590499781" r:id="rId42"/>
               </w:object>
             </w:r>
           </w:p>
@@ -5991,10 +6548,10 @@
             </w:pPr>
             <w:r>
               <w:object w:dxaOrig="1140" w:dyaOrig="760">
-                <v:shape id="_x0000_i1039" type="#_x0000_t75" style="width:37.5pt;height:24pt" o:ole="">
+                <v:shape id="_x0000_i1039" type="#_x0000_t75" style="width:37.4pt;height:24.3pt" o:ole="">
                   <v:imagedata r:id="rId43" o:title=""/>
                 </v:shape>
-                <o:OLEObject Type="Embed" ProgID="Equation.3" ShapeID="_x0000_i1039" DrawAspect="Content" ObjectID="_1590487222" r:id="rId44"/>
+                <o:OLEObject Type="Embed" ProgID="Equation.3" ShapeID="_x0000_i1039" DrawAspect="Content" ObjectID="_1590499782" r:id="rId44"/>
               </w:object>
             </w:r>
           </w:p>
@@ -6040,10 +6597,10 @@
             </w:pPr>
             <w:r>
               <w:object w:dxaOrig="859" w:dyaOrig="680">
-                <v:shape id="_x0000_i1040" type="#_x0000_t75" style="width:31.5pt;height:24pt" o:ole="">
+                <v:shape id="_x0000_i1040" type="#_x0000_t75" style="width:31.8pt;height:24.3pt" o:ole="">
                   <v:imagedata r:id="rId45" o:title=""/>
                 </v:shape>
-                <o:OLEObject Type="Embed" ProgID="Equation.3" ShapeID="_x0000_i1040" DrawAspect="Content" ObjectID="_1590487223" r:id="rId46"/>
+                <o:OLEObject Type="Embed" ProgID="Equation.3" ShapeID="_x0000_i1040" DrawAspect="Content" ObjectID="_1590499783" r:id="rId46"/>
               </w:object>
             </w:r>
           </w:p>
@@ -6059,10 +6616,10 @@
             </w:pPr>
             <w:r>
               <w:object w:dxaOrig="859" w:dyaOrig="700">
-                <v:shape id="_x0000_i1041" type="#_x0000_t75" style="width:31.5pt;height:24.75pt" o:ole="">
+                <v:shape id="_x0000_i1041" type="#_x0000_t75" style="width:31.8pt;height:25.25pt" o:ole="">
                   <v:imagedata r:id="rId47" o:title=""/>
                 </v:shape>
-                <o:OLEObject Type="Embed" ProgID="Equation.3" ShapeID="_x0000_i1041" DrawAspect="Content" ObjectID="_1590487224" r:id="rId48"/>
+                <o:OLEObject Type="Embed" ProgID="Equation.3" ShapeID="_x0000_i1041" DrawAspect="Content" ObjectID="_1590499784" r:id="rId48"/>
               </w:object>
             </w:r>
           </w:p>
@@ -6329,10 +6886,13 @@
               </w:rPr>
             </w:pPr>
             <w:r>
+              <w:t>0</w:t>
+            </w:r>
+            <w:r>
               <w:rPr>
                 <w:lang w:val="uk-UA"/>
               </w:rPr>
-              <w:t>1,1</w:t>
+              <w:t>,9</w:t>
             </w:r>
           </w:p>
         </w:tc>
@@ -6344,9 +6904,18 @@
           <w:p>
             <w:pPr>
               <w:pStyle w:val="af5"/>
+              <w:rPr>
+                <w:lang w:val="uk-UA"/>
+              </w:rPr>
             </w:pPr>
             <w:r>
-              <w:t>0,2</w:t>
+              <w:t>0,</w:t>
+            </w:r>
+            <w:r>
+              <w:rPr>
+                <w:lang w:val="uk-UA"/>
+              </w:rPr>
+              <w:t>1</w:t>
             </w:r>
           </w:p>
         </w:tc>
@@ -6467,7 +7036,7 @@
               <w:rPr>
                 <w:lang w:val="uk-UA"/>
               </w:rPr>
-              <w:t>1,1</w:t>
+              <w:t>0,9</w:t>
             </w:r>
           </w:p>
         </w:tc>
@@ -6479,9 +7048,18 @@
           <w:p>
             <w:pPr>
               <w:pStyle w:val="af5"/>
+              <w:rPr>
+                <w:lang w:val="uk-UA"/>
+              </w:rPr>
             </w:pPr>
             <w:r>
-              <w:t>0,3</w:t>
+              <w:t>0,</w:t>
+            </w:r>
+            <w:r>
+              <w:rPr>
+                <w:lang w:val="uk-UA"/>
+              </w:rPr>
+              <w:t>1</w:t>
             </w:r>
           </w:p>
         </w:tc>
@@ -6523,6 +7101,7 @@
           <w:p>
             <w:pPr>
               <w:pStyle w:val="af5"/>
+              <w:jc w:val="both"/>
             </w:pPr>
             <w:r>
               <w:t>max</w:t>
@@ -6537,9 +7116,15 @@
           <w:p>
             <w:pPr>
               <w:pStyle w:val="af5"/>
+              <w:rPr>
+                <w:lang w:val="uk-UA"/>
+              </w:rPr>
             </w:pPr>
             <w:r>
-              <w:t>5</w:t>
+              <w:rPr>
+                <w:lang w:val="uk-UA"/>
+              </w:rPr>
+              <w:t>6</w:t>
             </w:r>
           </w:p>
         </w:tc>
@@ -6559,7 +7144,7 @@
               <w:rPr>
                 <w:lang w:val="uk-UA"/>
               </w:rPr>
-              <w:t>-1</w:t>
+              <w:t>-0,8</w:t>
             </w:r>
           </w:p>
         </w:tc>
@@ -6601,6 +7186,12 @@
               </w:rPr>
               <w:t>1</w:t>
             </w:r>
+            <w:r>
+              <w:rPr>
+                <w:lang w:val="uk-UA"/>
+              </w:rPr>
+              <w:t>,3</w:t>
+            </w:r>
           </w:p>
         </w:tc>
         <w:tc>
@@ -6622,9 +7213,21 @@
           <w:p>
             <w:pPr>
               <w:pStyle w:val="af5"/>
+              <w:rPr>
+                <w:lang w:val="uk-UA"/>
+              </w:rPr>
             </w:pPr>
             <w:r>
-              <w:t>0,7</w:t>
+              <w:rPr>
+                <w:lang w:val="uk-UA"/>
+              </w:rPr>
+              <w:t>0</w:t>
+            </w:r>
+            <w:r>
+              <w:rPr>
+                <w:lang w:val="uk-UA"/>
+              </w:rPr>
+              <w:t>,3</w:t>
             </w:r>
           </w:p>
         </w:tc>
@@ -6737,7 +7340,7 @@
               <w:rPr>
                 <w:lang w:val="uk-UA"/>
               </w:rPr>
-              <w:t>1,6</w:t>
+              <w:t>0,7</w:t>
             </w:r>
           </w:p>
         </w:tc>
@@ -6749,9 +7352,18 @@
           <w:p>
             <w:pPr>
               <w:pStyle w:val="af5"/>
+              <w:rPr>
+                <w:lang w:val="uk-UA"/>
+              </w:rPr>
             </w:pPr>
             <w:r>
-              <w:t>0,5</w:t>
+              <w:t>0,</w:t>
+            </w:r>
+            <w:r>
+              <w:rPr>
+                <w:lang w:val="uk-UA"/>
+              </w:rPr>
+              <w:t>3</w:t>
             </w:r>
           </w:p>
         </w:tc>
@@ -6869,7 +7481,7 @@
               <w:rPr>
                 <w:lang w:val="uk-UA"/>
               </w:rPr>
-              <w:t>1,3</w:t>
+              <w:t>1,2</w:t>
             </w:r>
           </w:p>
         </w:tc>
@@ -6892,9 +7504,15 @@
           <w:p>
             <w:pPr>
               <w:pStyle w:val="af5"/>
+              <w:rPr>
+                <w:lang w:val="uk-UA"/>
+              </w:rPr>
             </w:pPr>
             <w:r>
-              <w:t>1,5</w:t>
+              <w:rPr>
+                <w:lang w:val="uk-UA"/>
+              </w:rPr>
+              <w:t>0,2</w:t>
             </w:r>
           </w:p>
         </w:tc>
@@ -7021,9 +7639,18 @@
           <w:p>
             <w:pPr>
               <w:pStyle w:val="af5"/>
+              <w:rPr>
+                <w:lang w:val="uk-UA"/>
+              </w:rPr>
             </w:pPr>
             <w:r>
-              <w:t>-0,5</w:t>
+              <w:t>-</w:t>
+            </w:r>
+            <w:r>
+              <w:rPr>
+                <w:lang w:val="uk-UA"/>
+              </w:rPr>
+              <w:t>0,25</w:t>
             </w:r>
           </w:p>
         </w:tc>
@@ -7203,6 +7830,12 @@
               </w:rPr>
               <w:t>4</w:t>
             </w:r>
+            <w:r>
+              <w:rPr>
+                <w:lang w:val="uk-UA"/>
+              </w:rPr>
+              <w:t>,2</w:t>
+            </w:r>
           </w:p>
         </w:tc>
         <w:tc>
@@ -7223,8 +7856,6 @@
               </w:rPr>
               <w:t>5,75</w:t>
             </w:r>
-            <w:bookmarkStart w:id="9" w:name="_GoBack"/>
-            <w:bookmarkEnd w:id="9"/>
           </w:p>
         </w:tc>
         <w:tc>
@@ -7247,9 +7878,21 @@
           <w:p>
             <w:pPr>
               <w:pStyle w:val="af5"/>
+              <w:rPr>
+                <w:lang w:val="uk-UA"/>
+              </w:rPr>
             </w:pPr>
             <w:r>
-              <w:t>2,7</w:t>
+              <w:rPr>
+                <w:lang w:val="uk-UA"/>
+              </w:rPr>
+              <w:t>0,7</w:t>
+            </w:r>
+            <w:r>
+              <w:rPr>
+                <w:lang w:val="uk-UA"/>
+              </w:rPr>
+              <w:t>5</w:t>
             </w:r>
           </w:p>
         </w:tc>
@@ -7260,52 +7903,153 @@
         <w:spacing w:before="360"/>
         <w:rPr>
           <w:bCs/>
-          <w:color w:val="FF0000"/>
         </w:rPr>
       </w:pPr>
       <w:r>
         <w:rPr>
           <w:bCs/>
-          <w:color w:val="FF0000"/>
-        </w:rPr>
-        <w:t>Оскільки загальна вартість додатку, що розробляється, не перевищує вартість аналогу, то виграш від цього буде складати: 1 – 0,8 = 0,2. При розробці додатку вдалося покращити його інтерфейс відносно базового (вдосконалення призвело до спрощення та зручності користування), тому виграш складає: 1 – 0,7 = 0,3. При запланованій кількість функцій додатку, виграш буде складати: 1,7 – 1 = 0,7. За рахунок зменшення ваги додатку можна отримати виграш у розмірі: 1 – 0,5 = 0,5. Передбачена кількість інформації, що передається, дозволить отримати виграш: 2,5 –1 = 1,5, при запланованій можливості нарощення функціональних характеристик, програш складе: 0,5 – 1 = –0,5.</w:t>
-      </w:r>
-    </w:p>
-    <w:p>
-      <w:pPr>
-        <w:rPr>
-          <w:color w:val="FF0000"/>
+        </w:rPr>
+        <w:t xml:space="preserve">Оскільки загальна вартість </w:t>
+      </w:r>
+      <w:r>
+        <w:rPr>
+          <w:bCs/>
+        </w:rPr>
+        <w:t>програмного забезпечення</w:t>
+      </w:r>
+      <w:r>
+        <w:rPr>
+          <w:bCs/>
+        </w:rPr>
+        <w:t>, що розробляється, не перевищує вартість аналогу, то в</w:t>
+      </w:r>
+      <w:r>
+        <w:rPr>
+          <w:bCs/>
+        </w:rPr>
+        <w:t>играш від цього буде складати: 1,1 – 1 = 0,1</w:t>
+      </w:r>
+      <w:r>
+        <w:rPr>
+          <w:bCs/>
+        </w:rPr>
+        <w:t xml:space="preserve">. При розробці </w:t>
+      </w:r>
+      <w:r>
+        <w:rPr>
+          <w:bCs/>
+        </w:rPr>
+        <w:t>програмного забезпечення</w:t>
+      </w:r>
+      <w:r>
+        <w:rPr>
+          <w:bCs/>
+        </w:rPr>
+        <w:t xml:space="preserve"> вдалося покращити його інтерфейс відносно базового (вдосконалення призвело до спрощення та зручності користування), тому виграш складає: </w:t>
+      </w:r>
+      <w:r>
+        <w:rPr>
+          <w:bCs/>
+        </w:rPr>
+        <w:t>1,1 – 1 = 0,1</w:t>
+      </w:r>
+      <w:r>
+        <w:rPr>
+          <w:bCs/>
+        </w:rPr>
+        <w:t>. При запланованій кількість функцій до</w:t>
+      </w:r>
+      <w:r>
+        <w:rPr>
+          <w:bCs/>
+        </w:rPr>
+        <w:t>датку, виграш буде складати: 1,3 – 1 = 0,3</w:t>
+      </w:r>
+      <w:r>
+        <w:rPr>
+          <w:bCs/>
+        </w:rPr>
+        <w:t>. За рахунок зменшення ваги додатку можна от</w:t>
+      </w:r>
+      <w:r>
+        <w:rPr>
+          <w:bCs/>
+        </w:rPr>
+        <w:t>римати виграш у розмірі: 1 – 0,7 = 0,3</w:t>
+      </w:r>
+      <w:r>
+        <w:rPr>
+          <w:bCs/>
+        </w:rPr>
+        <w:t>. Передбачена кількість інформації, що передається</w:t>
+      </w:r>
+      <w:r>
+        <w:rPr>
+          <w:bCs/>
+        </w:rPr>
+        <w:t>, дозволить отримати виграш: 1,2 –1 = 0,2</w:t>
+      </w:r>
+      <w:r>
+        <w:rPr>
+          <w:bCs/>
+        </w:rPr>
+        <w:t>, при запланованій можливості нарощення функціональних ха</w:t>
+      </w:r>
+      <w:r>
+        <w:rPr>
+          <w:bCs/>
+        </w:rPr>
+        <w:t>рактеристик, програш складе: 0,75</w:t>
+      </w:r>
+      <w:r>
+        <w:rPr>
+          <w:bCs/>
+        </w:rPr>
+        <w:t xml:space="preserve"> – 1 = –0,</w:t>
+      </w:r>
+      <w:r>
+        <w:rPr>
+          <w:bCs/>
+        </w:rPr>
+        <w:t>2</w:t>
+      </w:r>
+      <w:r>
+        <w:rPr>
+          <w:bCs/>
+        </w:rPr>
+        <w:t>5.</w:t>
+      </w:r>
+    </w:p>
+    <w:p>
+      <w:pPr>
+        <w:rPr>
           <w:szCs w:val="28"/>
         </w:rPr>
       </w:pPr>
       <w:r>
         <w:rPr>
-          <w:color w:val="FF0000"/>
           <w:szCs w:val="28"/>
         </w:rPr>
+        <w:lastRenderedPageBreak/>
         <w:t>Відповідно до цього, загальна економічна ефективність складе:</w:t>
       </w:r>
     </w:p>
     <w:p>
       <w:pPr>
         <w:rPr>
-          <w:color w:val="FF0000"/>
           <w:szCs w:val="28"/>
         </w:rPr>
       </w:pPr>
       <w:r>
         <w:rPr>
           <w:i/>
-          <w:color w:val="FF0000"/>
           <w:szCs w:val="28"/>
         </w:rPr>
-        <w:lastRenderedPageBreak/>
         <w:t>Еф</w:t>
       </w:r>
       <w:r>
         <w:rPr>
           <w:i/>
-          <w:color w:val="FF0000"/>
           <w:szCs w:val="28"/>
           <w:vertAlign w:val="subscript"/>
         </w:rPr>
@@ -7313,7 +8057,6 @@
       </w:r>
       <w:r>
         <w:rPr>
-          <w:color w:val="FF0000"/>
           <w:szCs w:val="28"/>
         </w:rPr>
         <w:t xml:space="preserve"> = </w:t>
@@ -7321,120 +8064,181 @@
       <w:r>
         <w:rPr>
           <w:bCs/>
-          <w:color w:val="FF0000"/>
-        </w:rPr>
-        <w:t>0,2</w:t>
-      </w:r>
-      <w:r>
-        <w:rPr>
-          <w:color w:val="FF0000"/>
-        </w:rPr>
+        </w:rPr>
+        <w:t>0,1</w:t>
+      </w:r>
+      <w:r>
         <w:t xml:space="preserve"> </w:t>
       </w:r>
       <w:r>
         <w:rPr>
-          <w:color w:val="FF0000"/>
           <w:szCs w:val="28"/>
         </w:rPr>
-        <w:t>+ 0,3 + 0,7 + 0,5 + 1,5</w:t>
+        <w:t>+ 0,</w:t>
+      </w:r>
+      <w:r>
+        <w:rPr>
+          <w:szCs w:val="28"/>
+        </w:rPr>
+        <w:t>1 + 0,3 + 0,3 + 1,2</w:t>
       </w:r>
       <w:r>
         <w:rPr>
           <w:bCs/>
-          <w:color w:val="FF0000"/>
         </w:rPr>
         <w:t>–</w:t>
       </w:r>
       <w:r>
         <w:rPr>
-          <w:color w:val="FF0000"/>
           <w:szCs w:val="28"/>
         </w:rPr>
-        <w:t xml:space="preserve"> 0,5 = </w:t>
-      </w:r>
-      <w:r>
-        <w:rPr>
-          <w:color w:val="FF0000"/>
+        <w:t xml:space="preserve"> 0,</w:t>
+      </w:r>
+      <w:r>
+        <w:rPr>
+          <w:szCs w:val="28"/>
+        </w:rPr>
+        <w:t>2</w:t>
+      </w:r>
+      <w:r>
+        <w:rPr>
+          <w:szCs w:val="28"/>
+        </w:rPr>
+        <w:t xml:space="preserve">5 = </w:t>
+      </w:r>
+      <w:r>
+        <w:rPr>
           <w:szCs w:val="28"/>
           <w:lang w:val="ru-RU"/>
         </w:rPr>
-        <w:t>2</w:t>
-      </w:r>
-      <w:r>
-        <w:rPr>
-          <w:color w:val="FF0000"/>
+        <w:t>0</w:t>
+      </w:r>
+      <w:r>
+        <w:rPr>
           <w:szCs w:val="28"/>
         </w:rPr>
-        <w:t>,7.</w:t>
-      </w:r>
-    </w:p>
-    <w:p>
-      <w:pPr>
-        <w:rPr>
-          <w:color w:val="FF0000"/>
+        <w:t>,7</w:t>
+      </w:r>
+      <w:r>
+        <w:rPr>
           <w:szCs w:val="28"/>
         </w:rPr>
-      </w:pPr>
-      <w:r>
-        <w:rPr>
-          <w:color w:val="FF0000"/>
+        <w:t>5</w:t>
+      </w:r>
+      <w:r>
+        <w:rPr>
           <w:szCs w:val="28"/>
         </w:rPr>
-        <w:t>Таким чином, ефективність виробництва нового програмного забезпечення відносно аналогу складає 2,7.</w:t>
-      </w:r>
-    </w:p>
-    <w:p>
-      <w:pPr>
-        <w:rPr>
-          <w:color w:val="FF0000"/>
-        </w:rPr>
-      </w:pPr>
-      <w:r>
-        <w:rPr>
-          <w:color w:val="FF0000"/>
-        </w:rPr>
+        <w:t>.</w:t>
+      </w:r>
+    </w:p>
+    <w:p>
+      <w:pPr>
+        <w:rPr>
+          <w:szCs w:val="28"/>
+        </w:rPr>
+      </w:pPr>
+      <w:r>
+        <w:rPr>
+          <w:szCs w:val="28"/>
+        </w:rPr>
+        <w:t>Таким чином, ефективність виробництва нового програмного забезпече</w:t>
+      </w:r>
+      <w:r>
+        <w:rPr>
+          <w:szCs w:val="28"/>
+        </w:rPr>
+        <w:t>ння відносно аналогу складає 0,75</w:t>
+      </w:r>
+      <w:r>
+        <w:rPr>
+          <w:szCs w:val="28"/>
+        </w:rPr>
+        <w:t>.</w:t>
+      </w:r>
+    </w:p>
+    <w:p>
+      <w:r>
         <w:t xml:space="preserve">Отже, у проекті обґрунтовано доцільність розробки нового </w:t>
       </w:r>
       <w:r>
-        <w:rPr>
-          <w:color w:val="FF0000"/>
-        </w:rPr>
         <w:t xml:space="preserve">програмного забезпечення, </w:t>
       </w:r>
       <w:r>
-        <w:rPr>
-          <w:color w:val="FF0000"/>
-        </w:rPr>
-        <w:t xml:space="preserve"> розраховано його собівартість 13659 грн., визначено договірну ціну – 21 001 грн., розраховано, що період, протягом якого можливо здійснити розробку додатку та запровадити його в дію, – цей період складає 60 днів.</w:t>
-      </w:r>
-    </w:p>
-    <w:p>
-      <w:pPr>
-        <w:rPr>
-          <w:color w:val="FF0000"/>
+        <w:t xml:space="preserve">розраховано його собівартість </w:t>
+      </w:r>
+      <w:r>
+        <w:t>6999</w:t>
+      </w:r>
+      <w:r>
+        <w:t xml:space="preserve"> грн., визначено договірну ціну – </w:t>
+      </w:r>
+      <w:r>
+        <w:t>7800</w:t>
+      </w:r>
+      <w:r>
+        <w:t xml:space="preserve"> грн., розраховано, що період, протягом якого можливо здійснити розробку додатку та запровадити йог</w:t>
+      </w:r>
+      <w:r>
+        <w:t>о в дію, – цей період складає 65</w:t>
+      </w:r>
+      <w:r>
+        <w:t xml:space="preserve"> днів.</w:t>
+      </w:r>
+    </w:p>
+    <w:p>
+      <w:pPr>
+        <w:rPr>
           <w:lang w:eastAsia="en-US"/>
         </w:rPr>
       </w:pPr>
       <w:r>
         <w:rPr>
-          <w:color w:val="FF0000"/>
           <w:szCs w:val="28"/>
         </w:rPr>
         <w:t>При виконанні маркетингового дослідження інно</w:t>
       </w:r>
       <w:r>
         <w:rPr>
-          <w:color w:val="FF0000"/>
           <w:szCs w:val="28"/>
         </w:rPr>
         <w:t xml:space="preserve"> </w:t>
       </w:r>
       <w:r>
         <w:rPr>
-          <w:color w:val="FF0000"/>
           <w:szCs w:val="28"/>
         </w:rPr>
-        <w:t>вації розробки мобільного додатку, виконавши усі необхідні розрахунки, встановлено, що технологія нової розробки відповідає оптимальному рівню витрат, і, у підсумку, розроблений додаток є економічно доцільним та конкурентоспроможним для вільного розповсюдження на ринку додатків для мобільних пристроїв.</w:t>
+        <w:t xml:space="preserve">вації розробки </w:t>
+      </w:r>
+      <w:r>
+        <w:rPr>
+          <w:szCs w:val="28"/>
+        </w:rPr>
+        <w:t>програмного забезпечення</w:t>
+      </w:r>
+      <w:r>
+        <w:rPr>
+          <w:szCs w:val="28"/>
+        </w:rPr>
+        <w:t>, виконавши усі необхідні розрахунки, встановлено, що технологія нової розробки відповідає оптимальному рівню в</w:t>
+      </w:r>
+      <w:r>
+        <w:rPr>
+          <w:szCs w:val="28"/>
+        </w:rPr>
+        <w:t>итрат, і, у підсумку, розробленк програмне забезпечення</w:t>
+      </w:r>
+      <w:r>
+        <w:rPr>
+          <w:szCs w:val="28"/>
+        </w:rPr>
+        <w:t xml:space="preserve"> є економічно доцільним та конкурентоспроможним для в</w:t>
+      </w:r>
+      <w:r>
+        <w:rPr>
+          <w:szCs w:val="28"/>
+        </w:rPr>
+        <w:t>ільного розповсюдження на ринку.</w:t>
       </w:r>
     </w:p>
     <w:p>
@@ -7448,7 +8252,7 @@
         <w:keepNext w:val="0"/>
         <w:keepLines w:val="0"/>
       </w:pPr>
-      <w:bookmarkStart w:id="10" w:name="_Toc516699570"/>
+      <w:bookmarkStart w:id="10" w:name="_Toc516754751"/>
       <w:r>
         <w:lastRenderedPageBreak/>
         <w:t>РОЗДІЛ 2</w:t>
@@ -7462,7 +8266,7 @@
       <w:pPr>
         <w:pStyle w:val="2"/>
       </w:pPr>
-      <w:bookmarkStart w:id="11" w:name="_Toc516699571"/>
+      <w:bookmarkStart w:id="11" w:name="_Toc516754752"/>
       <w:r>
         <w:t>2.1 Технічне завдання</w:t>
       </w:r>
@@ -8809,7 +9613,7 @@
       <w:pPr>
         <w:pStyle w:val="2"/>
       </w:pPr>
-      <w:bookmarkStart w:id="12" w:name="_Toc516699572"/>
+      <w:bookmarkStart w:id="12" w:name="_Toc516754753"/>
       <w:r>
         <w:t>2.2 Моделювання програмного забезпечення</w:t>
       </w:r>
@@ -9370,7 +10174,7 @@
       <w:pPr>
         <w:pStyle w:val="2"/>
       </w:pPr>
-      <w:bookmarkStart w:id="13" w:name="_Toc516699573"/>
+      <w:bookmarkStart w:id="13" w:name="_Toc516754754"/>
       <w:r>
         <w:lastRenderedPageBreak/>
         <w:t>2.3 Моделювання даних</w:t>
@@ -9418,8 +10222,8 @@
         </w:rPr>
         <w:drawing>
           <wp:inline distT="0" distB="0" distL="0" distR="0" wp14:anchorId="06217C2D" wp14:editId="4DA58A30">
-            <wp:extent cx="6152515" cy="4128770"/>
-            <wp:effectExtent l="0" t="0" r="635" b="5080"/>
+            <wp:extent cx="6210795" cy="4927871"/>
+            <wp:effectExtent l="0" t="0" r="0" b="6350"/>
             <wp:docPr id="212" name="Рисунок 212"/>
             <wp:cNvGraphicFramePr>
               <a:graphicFrameLocks xmlns:a="http://schemas.openxmlformats.org/drawingml/2006/main" noChangeAspect="1"/>
@@ -9440,7 +10244,7 @@
                   <pic:spPr>
                     <a:xfrm>
                       <a:off x="0" y="0"/>
-                      <a:ext cx="6152515" cy="4128770"/>
+                      <a:ext cx="6211903" cy="4928750"/>
                     </a:xfrm>
                     <a:prstGeom prst="rect">
                       <a:avLst/>
@@ -9469,6 +10273,7 @@
     </w:p>
     <w:p>
       <w:r>
+        <w:lastRenderedPageBreak/>
         <w:t xml:space="preserve">В якості бази даних використовується </w:t>
       </w:r>
       <w:r>
@@ -9483,7 +10288,6 @@
     </w:p>
     <w:p>
       <w:r>
-        <w:lastRenderedPageBreak/>
         <w:t>У таблиці «OrderMenu» зберігається основна інформація про замовлення. Структура таблиці вказана в таблиці 2.3.</w:t>
       </w:r>
     </w:p>
@@ -10764,26 +11568,19 @@
       </w:tr>
     </w:tbl>
     <w:p>
-      <w:pPr>
-        <w:pStyle w:val="af5"/>
+      <w:r>
         <w:rPr>
           <w:lang w:val="ru-RU"/>
         </w:rPr>
-      </w:pPr>
-      <w:r>
-        <w:rPr>
-          <w:lang w:val="ru-RU"/>
-        </w:rPr>
-        <w:t>У таблиці «</w:t>
-      </w:r>
-      <w:r>
-        <w:t>Food</w:t>
-      </w:r>
-      <w:r>
-        <w:rPr>
-          <w:lang w:val="ru-RU"/>
-        </w:rPr>
-        <w:t>» зберігається інформація про страви та напої. Структура таблиці вказана в таблиці 2.4.</w:t>
+        <w:t xml:space="preserve">У </w:t>
+      </w:r>
+      <w:r>
+        <w:t>таблиці «Food» зберігається інформація про страви та напої. Структура таблиці вказана в таблиці 2.4.</w:t>
+      </w:r>
+    </w:p>
+    <w:p>
+      <w:r>
+        <w:br w:type="page"/>
       </w:r>
     </w:p>
     <w:p>
@@ -10797,6 +11594,7 @@
         <w:rPr>
           <w:lang w:eastAsia="ar-SA"/>
         </w:rPr>
+        <w:lastRenderedPageBreak/>
         <w:t>Таблиця 2.4 –</w:t>
       </w:r>
       <w:r>
@@ -11256,7 +12054,6 @@
               <w:pStyle w:val="af5"/>
             </w:pPr>
             <w:r>
-              <w:lastRenderedPageBreak/>
               <w:t>weight_food</w:t>
             </w:r>
           </w:p>
@@ -12837,6 +13634,7 @@
         <w:spacing w:before="360"/>
       </w:pPr>
       <w:r>
+        <w:lastRenderedPageBreak/>
         <w:t>У таблиці «Discounts» зберігається інформація про знижки та додаткова інформація про клієнта. Структура таблиці вказана в таблиці 2.6.</w:t>
       </w:r>
     </w:p>
@@ -13143,7 +13941,6 @@
               <w:pStyle w:val="af5"/>
             </w:pPr>
             <w:r>
-              <w:lastRenderedPageBreak/>
               <w:t>birthday</w:t>
             </w:r>
           </w:p>
@@ -14538,6 +15335,7 @@
         <w:spacing w:before="360"/>
       </w:pPr>
       <w:r>
+        <w:lastRenderedPageBreak/>
         <w:t>У таблиці «Category» зберігається інформація про найменування місць для обслуговування клієнтів. Структура таблиці вказана в таблиці 2.9.</w:t>
       </w:r>
     </w:p>
@@ -14851,7 +15649,6 @@
         <w:spacing w:before="360"/>
       </w:pPr>
       <w:r>
-        <w:lastRenderedPageBreak/>
         <w:t>Зв’язок між таблицями «OrderMenu» і «ListOrderMenu» – один-до-багатьох, так як</w:t>
       </w:r>
       <w:r>
@@ -14922,7 +15719,7 @@
       <w:pPr>
         <w:pStyle w:val="2"/>
       </w:pPr>
-      <w:bookmarkStart w:id="14" w:name="_Toc516699574"/>
+      <w:bookmarkStart w:id="14" w:name="_Toc516754755"/>
       <w:r>
         <w:t>2.4 Проектування інтерфейсу</w:t>
       </w:r>
@@ -14972,6 +15769,7 @@
         <w:rPr>
           <w:lang w:eastAsia="en-US"/>
         </w:rPr>
+        <w:lastRenderedPageBreak/>
         <w:t>Для реалізації інтерфейсу програмного забезпечення необхідно спроектувати декілька вікон</w:t>
       </w:r>
       <w:r>
@@ -15039,14 +15837,7 @@
         <w:rPr>
           <w:lang w:eastAsia="en-US"/>
         </w:rPr>
-        <w:t xml:space="preserve"> для перегляду вмісту інформації меню в електронному вигляді, який можна переглядати при виборі категорії меню, в </w:t>
-      </w:r>
-      <w:r>
-        <w:rPr>
-          <w:lang w:eastAsia="en-US"/>
-        </w:rPr>
-        <w:lastRenderedPageBreak/>
-        <w:t xml:space="preserve">якому буде відображено повну інформацію пов’язану з даною категорію. Також реалізовано пошук за допомогою якого, можна знайти потрібно інформацію яка пов’язана </w:t>
+        <w:t xml:space="preserve"> для перегляду вмісту інформації меню в електронному вигляді, який можна переглядати при виборі категорії меню, в якому буде відображено повну інформацію пов’язану з даною категорію. Також реалізовано пошук за допомогою якого, можна знайти потрібно інформацію яка пов’язана </w:t>
       </w:r>
       <w:r>
         <w:rPr>
@@ -15964,7 +16755,7 @@
       <w:r>
         <w:br w:type="page"/>
       </w:r>
-      <w:bookmarkStart w:id="15" w:name="_Toc516699575"/>
+      <w:bookmarkStart w:id="15" w:name="_Toc516754756"/>
       <w:r>
         <w:lastRenderedPageBreak/>
         <w:t>РОЗДІЛ 3</w:t>
@@ -15978,7 +16769,7 @@
       <w:pPr>
         <w:pStyle w:val="2"/>
       </w:pPr>
-      <w:bookmarkStart w:id="16" w:name="_Toc516699576"/>
+      <w:bookmarkStart w:id="16" w:name="_Toc516754757"/>
       <w:r>
         <w:t>3.1 Засоби розробки</w:t>
       </w:r>
@@ -16432,7 +17223,7 @@
       <w:pPr>
         <w:pStyle w:val="2"/>
       </w:pPr>
-      <w:bookmarkStart w:id="17" w:name="_Toc516699577"/>
+      <w:bookmarkStart w:id="17" w:name="_Toc516754758"/>
       <w:r>
         <w:t xml:space="preserve">3.2 </w:t>
       </w:r>
@@ -18304,7 +19095,7 @@
       <w:pPr>
         <w:pStyle w:val="2"/>
       </w:pPr>
-      <w:bookmarkStart w:id="18" w:name="_Toc516699578"/>
+      <w:bookmarkStart w:id="18" w:name="_Toc516754759"/>
       <w:r>
         <w:t xml:space="preserve">3.3 Інструкція </w:t>
       </w:r>
@@ -19654,7 +20445,7 @@
       <w:pPr>
         <w:pStyle w:val="2"/>
       </w:pPr>
-      <w:bookmarkStart w:id="19" w:name="_Toc516699579"/>
+      <w:bookmarkStart w:id="19" w:name="_Toc516754760"/>
       <w:r>
         <w:lastRenderedPageBreak/>
         <w:t>3.4 Тестування програмного забезпечення</w:t>
@@ -20178,7 +20969,7 @@
       <w:pPr>
         <w:pStyle w:val="1"/>
       </w:pPr>
-      <w:bookmarkStart w:id="23" w:name="_Toc516699580"/>
+      <w:bookmarkStart w:id="23" w:name="_Toc516754761"/>
       <w:r>
         <w:lastRenderedPageBreak/>
         <w:t>ВИСНОВКИ</w:t>
@@ -20274,7 +21065,7 @@
       <w:r>
         <w:br w:type="page"/>
       </w:r>
-      <w:bookmarkStart w:id="24" w:name="_Toc516699581"/>
+      <w:bookmarkStart w:id="24" w:name="_Toc516754762"/>
       <w:r>
         <w:lastRenderedPageBreak/>
         <w:t>перелік джерел</w:t>
@@ -20473,7 +21264,82 @@
         <w:t>[Електронний ресурс]. – Режим доступу:</w:t>
       </w:r>
       <w:r>
-        <w:t xml:space="preserve"> http://habrahabr.ru/post/140719/.</w:t>
+        <w:t xml:space="preserve"> </w:t>
+      </w:r>
+      <w:r>
+        <w:t>http://habrahabr.ru/post/140719/</w:t>
+      </w:r>
+      <w:r>
+        <w:t>.</w:t>
+      </w:r>
+    </w:p>
+    <w:p>
+      <w:pPr>
+        <w:pStyle w:val="TNR14"/>
+        <w:numPr>
+          <w:ilvl w:val="0"/>
+          <w:numId w:val="25"/>
+        </w:numPr>
+        <w:tabs>
+          <w:tab w:val="left" w:pos="993"/>
+        </w:tabs>
+        <w:spacing w:line="360" w:lineRule="auto"/>
+        <w:ind w:left="0" w:firstLine="709"/>
+        <w:jc w:val="both"/>
+      </w:pPr>
+      <w:r>
+        <w:t xml:space="preserve">Ознайомлення з </w:t>
+      </w:r>
+      <w:r>
+        <w:t>виконанням задачі</w:t>
+      </w:r>
+      <w:r>
+        <w:t xml:space="preserve">. </w:t>
+      </w:r>
+      <w:r>
+        <w:rPr>
+          <w:bdr w:val="none" w:sz="0" w:space="0" w:color="auto" w:frame="1"/>
+        </w:rPr>
+        <w:t>[Електронний ресурс]. – Режим доступу:</w:t>
+      </w:r>
+      <w:r>
+        <w:t xml:space="preserve"> </w:t>
+      </w:r>
+      <w:r>
+        <w:t>http://p-for.com/book_403_glava_27_1.4.4._Elektronne_menju.html</w:t>
+      </w:r>
+    </w:p>
+    <w:p>
+      <w:pPr>
+        <w:pStyle w:val="TNR14"/>
+        <w:numPr>
+          <w:ilvl w:val="0"/>
+          <w:numId w:val="25"/>
+        </w:numPr>
+        <w:tabs>
+          <w:tab w:val="left" w:pos="993"/>
+        </w:tabs>
+        <w:spacing w:line="360" w:lineRule="auto"/>
+        <w:ind w:left="0" w:firstLine="709"/>
+        <w:jc w:val="both"/>
+      </w:pPr>
+      <w:r>
+        <w:t xml:space="preserve">Ознайомлення з предметною областю. </w:t>
+      </w:r>
+      <w:r>
+        <w:rPr>
+          <w:bdr w:val="none" w:sz="0" w:space="0" w:color="auto" w:frame="1"/>
+        </w:rPr>
+        <w:t>[Електронний ресурс]. – Режим доступу:</w:t>
+      </w:r>
+      <w:r>
+        <w:rPr>
+          <w:bdr w:val="none" w:sz="0" w:space="0" w:color="auto" w:frame="1"/>
+        </w:rPr>
+        <w:t xml:space="preserve"> </w:t>
+      </w:r>
+      <w:r>
+        <w:t>http://pidruchniki.com/15560807/turizm/sistema_gromadskogo_harchuvannya</w:t>
       </w:r>
     </w:p>
     <w:p>
@@ -20690,7 +21556,7 @@
       <w:pPr>
         <w:pStyle w:val="1"/>
       </w:pPr>
-      <w:bookmarkStart w:id="25" w:name="_Toc516699582"/>
+      <w:bookmarkStart w:id="25" w:name="_Toc516754763"/>
       <w:r>
         <w:t>Додатки</w:t>
       </w:r>
@@ -20942,12 +21808,27 @@
     <w:p>
       <w:pPr>
         <w:pStyle w:val="22"/>
-      </w:pPr>
-      <w:r>
+        <w:rPr>
+          <w:lang w:val="uk-UA"/>
+        </w:rPr>
+      </w:pPr>
+      <w:r>
+        <w:rPr>
+          <w:lang w:val="uk-UA"/>
+        </w:rPr>
         <w:t xml:space="preserve">Б.1 Вміст файлу </w:t>
       </w:r>
       <w:r>
-        <w:t>eMenuPCH1.h</w:t>
+        <w:t>eMenuPCH</w:t>
+      </w:r>
+      <w:r>
+        <w:rPr>
+          <w:lang w:val="uk-UA"/>
+        </w:rPr>
+        <w:t>1.</w:t>
+      </w:r>
+      <w:r>
+        <w:t>h</w:t>
       </w:r>
     </w:p>
     <w:p>
@@ -33142,19 +34023,7 @@
         <w:rPr>
           <w:lang w:val="uk-UA"/>
         </w:rPr>
-        <w:t xml:space="preserve">Б.5 </w:t>
-      </w:r>
-      <w:r>
-        <w:rPr>
-          <w:lang w:val="uk-UA"/>
-        </w:rPr>
-        <w:t>Вміст файлу</w:t>
-      </w:r>
-      <w:r>
-        <w:rPr>
-          <w:lang w:val="uk-UA"/>
-        </w:rPr>
-        <w:t xml:space="preserve"> </w:t>
+        <w:t xml:space="preserve">Б.5 Вміст файлу </w:t>
       </w:r>
       <w:r>
         <w:t>Authorization.cpp</w:t>
@@ -50662,19 +51531,7 @@
         <w:rPr>
           <w:lang w:val="uk-UA"/>
         </w:rPr>
-        <w:t xml:space="preserve">Б.13 </w:t>
-      </w:r>
-      <w:r>
-        <w:rPr>
-          <w:lang w:val="uk-UA"/>
-        </w:rPr>
-        <w:t>Вміст файлу</w:t>
-      </w:r>
-      <w:r>
-        <w:rPr>
-          <w:lang w:val="uk-UA"/>
-        </w:rPr>
-        <w:t xml:space="preserve"> </w:t>
+        <w:t xml:space="preserve">Б.13 Вміст файлу </w:t>
       </w:r>
       <w:r>
         <w:t>EditTable</w:t>
@@ -51625,7 +52482,7 @@
         <w:szCs w:val="28"/>
         <w:lang w:val="ru-RU"/>
       </w:rPr>
-      <w:t>47</w:t>
+      <w:t>48</w:t>
     </w:r>
     <w:r>
       <w:rPr>
@@ -53820,7 +54677,7 @@
                                 <w:sz w:val="18"/>
                                 <w:lang w:val="en-US"/>
                               </w:rPr>
-                              <w:t>49</w:t>
+                              <w:t>50</w:t>
                             </w:r>
                           </w:p>
                           <w:p>
@@ -54556,7 +55413,7 @@
                           <w:sz w:val="18"/>
                           <w:lang w:val="en-US"/>
                         </w:rPr>
-                        <w:t>49</w:t>
+                        <w:t>50</w:t>
                       </w:r>
                     </w:p>
                     <w:p>
@@ -55433,7 +56290,7 @@
                               <w:rPr>
                                 <w:noProof/>
                               </w:rPr>
-                              <w:t>14</w:t>
+                              <w:t>26</w:t>
                             </w:r>
                             <w:r>
                               <w:fldChar w:fldCharType="end"/>
@@ -55719,7 +56576,7 @@
                         <w:rPr>
                           <w:noProof/>
                         </w:rPr>
-                        <w:t>14</w:t>
+                        <w:t>26</w:t>
                       </w:r>
                       <w:r>
                         <w:fldChar w:fldCharType="end"/>
@@ -59148,7 +60005,6 @@
   <w:style w:type="character" w:default="1" w:styleId="a0">
     <w:name w:val="Default Paragraph Font"/>
     <w:uiPriority w:val="1"/>
-    <w:semiHidden/>
     <w:unhideWhenUsed/>
   </w:style>
   <w:style w:type="table" w:default="1" w:styleId="a1">
@@ -59856,7 +60712,6 @@
   <w:style w:type="character" w:default="1" w:styleId="a0">
     <w:name w:val="Default Paragraph Font"/>
     <w:uiPriority w:val="1"/>
-    <w:semiHidden/>
     <w:unhideWhenUsed/>
   </w:style>
   <w:style w:type="table" w:default="1" w:styleId="a1">
@@ -60579,7 +61434,7 @@
   <a:extraClrSchemeLst/>
   <a:extLst>
     <a:ext uri="{05A4C25C-085E-4340-85A3-A5531E510DB2}">
-      <thm15:themeFamily xmlns="" xmlns:thm15="http://schemas.microsoft.com/office/thememl/2012/main" name="Office Theme" id="{62F939B6-93AF-4DB8-9C6B-D6C7DFDC589F}" vid="{4A3C46E8-61CC-4603-A589-7422A47A8E4A}"/>
+      <thm15:themeFamily xmlns:thm15="http://schemas.microsoft.com/office/thememl/2012/main" xmlns="" name="Office Theme" id="{62F939B6-93AF-4DB8-9C6B-D6C7DFDC589F}" vid="{4A3C46E8-61CC-4603-A589-7422A47A8E4A}"/>
     </a:ext>
   </a:extLst>
 </a:theme>
@@ -60590,7 +61445,7 @@
 </file>
 
 <file path=customXml/itemProps1.xml><?xml version="1.0" encoding="utf-8"?>
-<ds:datastoreItem xmlns:ds="http://schemas.openxmlformats.org/officeDocument/2006/customXml" ds:itemID="{12138451-094E-4430-B909-EA788781B8DC}">
+<ds:datastoreItem xmlns:ds="http://schemas.openxmlformats.org/officeDocument/2006/customXml" ds:itemID="{74812B07-DFD4-4513-8C6C-E3421A9AB736}">
   <ds:schemaRefs>
     <ds:schemaRef ds:uri="http://schemas.openxmlformats.org/officeDocument/2006/bibliography"/>
   </ds:schemaRefs>

</xml_diff>